<commit_message>
Updated report 3 from report 2 updates
</commit_message>
<xml_diff>
--- a/milestone_3/350Report 3.docx
+++ b/milestone_3/350Report 3.docx
@@ -337,7 +337,6 @@
             </w:tabs>
             <w:rPr>
               <w:rFonts w:ascii="Times New Roman" w:hAnsi="Times New Roman" w:cs="Times New Roman"/>
-              <w:noProof/>
               <w:sz w:val="24"/>
               <w:szCs w:val="24"/>
             </w:rPr>
@@ -399,6 +398,36 @@
           <w:r>
             <w:rPr>
               <w:rFonts w:ascii="Times New Roman" w:hAnsi="Times New Roman" w:cs="Times New Roman"/>
+              <w:sz w:val="24"/>
+              <w:szCs w:val="24"/>
+            </w:rPr>
+            <w:tab/>
+            <w:t>6</w:t>
+          </w:r>
+        </w:p>
+        <w:p>
+          <w:pPr>
+            <w:pStyle w:val="TOC2"/>
+            <w:tabs>
+              <w:tab w:val="right" w:pos="8828"/>
+            </w:tabs>
+            <w:rPr>
+              <w:rFonts w:ascii="Times New Roman" w:hAnsi="Times New Roman" w:cs="Times New Roman"/>
+              <w:sz w:val="24"/>
+              <w:szCs w:val="24"/>
+            </w:rPr>
+          </w:pPr>
+          <w:r>
+            <w:rPr>
+              <w:rFonts w:ascii="Times New Roman" w:hAnsi="Times New Roman" w:cs="Times New Roman"/>
+              <w:sz w:val="24"/>
+              <w:szCs w:val="24"/>
+            </w:rPr>
+            <w:t>Relational Schema Types</w:t>
+          </w:r>
+          <w:r>
+            <w:rPr>
+              <w:rFonts w:ascii="Times New Roman" w:hAnsi="Times New Roman" w:cs="Times New Roman"/>
               <w:noProof/>
               <w:sz w:val="24"/>
               <w:szCs w:val="24"/>
@@ -433,15 +462,7 @@
               <w:sz w:val="24"/>
               <w:szCs w:val="24"/>
             </w:rPr>
-            <w:t xml:space="preserve">Database </w:t>
-          </w:r>
-          <w:r>
-            <w:rPr>
-              <w:rFonts w:ascii="Times New Roman" w:hAnsi="Times New Roman" w:cs="Times New Roman"/>
-              <w:sz w:val="24"/>
-              <w:szCs w:val="24"/>
-            </w:rPr>
-            <w:t>Documentation</w:t>
+            <w:t>Database Documentation</w:t>
           </w:r>
           <w:r>
             <w:rPr>
@@ -1806,8 +1827,8 @@
           <w:szCs w:val="24"/>
         </w:rPr>
         <w:drawing>
-          <wp:inline distT="0" distB="0" distL="0" distR="0" wp14:anchorId="0F181107" wp14:editId="43A80709">
-            <wp:extent cx="5943600" cy="3947160"/>
+          <wp:inline distT="0" distB="0" distL="0" distR="0" wp14:anchorId="0F181107" wp14:editId="52981D86">
+            <wp:extent cx="5943600" cy="3943540"/>
             <wp:effectExtent l="0" t="0" r="0" b="0"/>
             <wp:docPr id="1409506082" name="Picture 4"/>
             <wp:cNvGraphicFramePr>
@@ -1817,7 +1838,7 @@
               <a:graphicData uri="http://schemas.openxmlformats.org/drawingml/2006/picture">
                 <pic:pic xmlns:pic="http://schemas.openxmlformats.org/drawingml/2006/picture">
                   <pic:nvPicPr>
-                    <pic:cNvPr id="0" name="Picture 4"/>
+                    <pic:cNvPr id="1409506082" name="Picture 4"/>
                     <pic:cNvPicPr>
                       <a:picLocks noChangeAspect="1" noChangeArrowheads="1"/>
                     </pic:cNvPicPr>
@@ -1830,7 +1851,6 @@
                         </a:ext>
                       </a:extLst>
                     </a:blip>
-                    <a:srcRect/>
                     <a:stretch>
                       <a:fillRect/>
                     </a:stretch>
@@ -1838,7 +1858,7 @@
                   <pic:spPr bwMode="auto">
                     <a:xfrm>
                       <a:off x="0" y="0"/>
-                      <a:ext cx="5943600" cy="3947160"/>
+                      <a:ext cx="5943600" cy="3943540"/>
                     </a:xfrm>
                     <a:prstGeom prst="rect">
                       <a:avLst/>
@@ -1867,31 +1887,22 @@
       <w:r>
         <w:rPr>
           <w:rFonts w:ascii="Times New Roman" w:hAnsi="Times New Roman" w:cs="Times New Roman"/>
-          <w:sz w:val="24"/>
-          <w:szCs w:val="24"/>
-        </w:rPr>
-        <w:t>Schema Diagram</w:t>
-      </w:r>
-    </w:p>
-    <w:p>
-      <w:pPr>
-        <w:rPr>
-          <w:rFonts w:ascii="Times New Roman" w:hAnsi="Times New Roman" w:cs="Times New Roman"/>
-          <w:sz w:val="24"/>
-          <w:szCs w:val="24"/>
-        </w:rPr>
-      </w:pPr>
-      <w:r>
-        <w:rPr>
-          <w:rFonts w:ascii="Times New Roman" w:hAnsi="Times New Roman" w:cs="Times New Roman"/>
           <w:noProof/>
           <w:sz w:val="24"/>
           <w:szCs w:val="24"/>
         </w:rPr>
         <w:drawing>
-          <wp:inline distT="0" distB="0" distL="0" distR="0" wp14:anchorId="4EA96AC8" wp14:editId="50D62DCE">
-            <wp:extent cx="5928360" cy="2270760"/>
-            <wp:effectExtent l="0" t="0" r="0" b="0"/>
+          <wp:anchor distT="0" distB="0" distL="114300" distR="114300" simplePos="0" relativeHeight="251658240" behindDoc="0" locked="0" layoutInCell="1" allowOverlap="1" wp14:anchorId="4EA96AC8" wp14:editId="0F7B797F">
+            <wp:simplePos x="0" y="0"/>
+            <wp:positionH relativeFrom="column">
+              <wp:posOffset>-76200</wp:posOffset>
+            </wp:positionH>
+            <wp:positionV relativeFrom="paragraph">
+              <wp:posOffset>381635</wp:posOffset>
+            </wp:positionV>
+            <wp:extent cx="6109970" cy="1882140"/>
+            <wp:effectExtent l="0" t="0" r="5080" b="3810"/>
+            <wp:wrapSquare wrapText="bothSides"/>
             <wp:docPr id="1783971134" name="Picture 2"/>
             <wp:cNvGraphicFramePr>
               <a:graphicFrameLocks xmlns:a="http://schemas.openxmlformats.org/drawingml/2006/main" noChangeAspect="1"/>
@@ -1900,7 +1911,7 @@
               <a:graphicData uri="http://schemas.openxmlformats.org/drawingml/2006/picture">
                 <pic:pic xmlns:pic="http://schemas.openxmlformats.org/drawingml/2006/picture">
                   <pic:nvPicPr>
-                    <pic:cNvPr id="0" name="Picture 2"/>
+                    <pic:cNvPr id="1783971134" name="Picture 2"/>
                     <pic:cNvPicPr>
                       <a:picLocks noChangeAspect="1" noChangeArrowheads="1"/>
                     </pic:cNvPicPr>
@@ -1913,7 +1924,6 @@
                         </a:ext>
                       </a:extLst>
                     </a:blip>
-                    <a:srcRect/>
                     <a:stretch>
                       <a:fillRect/>
                     </a:stretch>
@@ -1921,7 +1931,7 @@
                   <pic:spPr bwMode="auto">
                     <a:xfrm>
                       <a:off x="0" y="0"/>
-                      <a:ext cx="5928360" cy="2270760"/>
+                      <a:ext cx="6109970" cy="1882140"/>
                     </a:xfrm>
                     <a:prstGeom prst="rect">
                       <a:avLst/>
@@ -1934,8 +1944,48 @@
                 </pic:pic>
               </a:graphicData>
             </a:graphic>
-          </wp:inline>
+            <wp14:sizeRelH relativeFrom="margin">
+              <wp14:pctWidth>0</wp14:pctWidth>
+            </wp14:sizeRelH>
+            <wp14:sizeRelV relativeFrom="margin">
+              <wp14:pctHeight>0</wp14:pctHeight>
+            </wp14:sizeRelV>
+          </wp:anchor>
         </w:drawing>
+      </w:r>
+      <w:r>
+        <w:rPr>
+          <w:rFonts w:ascii="Times New Roman" w:hAnsi="Times New Roman" w:cs="Times New Roman"/>
+          <w:sz w:val="24"/>
+          <w:szCs w:val="24"/>
+        </w:rPr>
+        <w:t>Schema Diagram</w:t>
+      </w:r>
+    </w:p>
+    <w:p>
+      <w:pPr>
+        <w:rPr>
+          <w:rFonts w:ascii="Times New Roman" w:hAnsi="Times New Roman" w:cs="Times New Roman"/>
+          <w:sz w:val="24"/>
+          <w:szCs w:val="24"/>
+        </w:rPr>
+      </w:pPr>
+    </w:p>
+    <w:p>
+      <w:pPr>
+        <w:rPr>
+          <w:rFonts w:ascii="Times New Roman" w:hAnsi="Times New Roman" w:cs="Times New Roman"/>
+          <w:sz w:val="24"/>
+          <w:szCs w:val="24"/>
+        </w:rPr>
+      </w:pPr>
+      <w:r>
+        <w:rPr>
+          <w:rFonts w:ascii="Times New Roman" w:hAnsi="Times New Roman" w:cs="Times New Roman"/>
+          <w:sz w:val="24"/>
+          <w:szCs w:val="24"/>
+        </w:rPr>
+        <w:br w:type="page"/>
       </w:r>
     </w:p>
     <w:p>
@@ -1967,15 +2017,15 @@
         <w:spacing w:line="360" w:lineRule="auto"/>
         <w:rPr>
           <w:rFonts w:ascii="Times New Roman" w:hAnsi="Times New Roman" w:cs="Times New Roman"/>
-          <w:sz w:val="28"/>
-          <w:szCs w:val="28"/>
-        </w:rPr>
-      </w:pPr>
-      <w:r>
-        <w:rPr>
-          <w:rFonts w:ascii="Times New Roman" w:hAnsi="Times New Roman" w:cs="Times New Roman"/>
-          <w:sz w:val="28"/>
-          <w:szCs w:val="28"/>
+          <w:sz w:val="26"/>
+          <w:szCs w:val="26"/>
+        </w:rPr>
+      </w:pPr>
+      <w:r>
+        <w:rPr>
+          <w:rFonts w:ascii="Times New Roman" w:hAnsi="Times New Roman" w:cs="Times New Roman"/>
+          <w:sz w:val="26"/>
+          <w:szCs w:val="26"/>
         </w:rPr>
         <w:t>Users can create up to 25 characters.</w:t>
       </w:r>
@@ -1990,41 +2040,17 @@
         <w:spacing w:line="360" w:lineRule="auto"/>
         <w:rPr>
           <w:rFonts w:ascii="Times New Roman" w:hAnsi="Times New Roman" w:cs="Times New Roman"/>
-          <w:sz w:val="28"/>
-          <w:szCs w:val="28"/>
-        </w:rPr>
-      </w:pPr>
-      <w:r>
-        <w:rPr>
-          <w:rFonts w:ascii="Times New Roman" w:hAnsi="Times New Roman" w:cs="Times New Roman"/>
-          <w:sz w:val="28"/>
-          <w:szCs w:val="28"/>
-        </w:rPr>
-        <w:t>New</w:t>
-      </w:r>
-      <w:r>
-        <w:rPr>
-          <w:rFonts w:ascii="Times New Roman" w:hAnsi="Times New Roman" w:cs="Times New Roman"/>
-          <w:sz w:val="28"/>
-          <w:szCs w:val="28"/>
-        </w:rPr>
-        <w:t>ly created</w:t>
-      </w:r>
-      <w:r>
-        <w:rPr>
-          <w:rFonts w:ascii="Times New Roman" w:hAnsi="Times New Roman" w:cs="Times New Roman"/>
-          <w:sz w:val="28"/>
-          <w:szCs w:val="28"/>
-        </w:rPr>
-        <w:t xml:space="preserve"> characters have no items assigned to them</w:t>
-      </w:r>
-      <w:r>
-        <w:rPr>
-          <w:rFonts w:ascii="Times New Roman" w:hAnsi="Times New Roman" w:cs="Times New Roman"/>
-          <w:sz w:val="28"/>
-          <w:szCs w:val="28"/>
-        </w:rPr>
-        <w:t>.</w:t>
+          <w:sz w:val="26"/>
+          <w:szCs w:val="26"/>
+        </w:rPr>
+      </w:pPr>
+      <w:r>
+        <w:rPr>
+          <w:rFonts w:ascii="Times New Roman" w:hAnsi="Times New Roman" w:cs="Times New Roman"/>
+          <w:sz w:val="26"/>
+          <w:szCs w:val="26"/>
+        </w:rPr>
+        <w:t>Newly created characters have no items assigned to them.</w:t>
       </w:r>
     </w:p>
     <w:p>
@@ -2037,49 +2063,17 @@
         <w:spacing w:line="360" w:lineRule="auto"/>
         <w:rPr>
           <w:rFonts w:ascii="Times New Roman" w:hAnsi="Times New Roman" w:cs="Times New Roman"/>
-          <w:sz w:val="28"/>
-          <w:szCs w:val="28"/>
-        </w:rPr>
-      </w:pPr>
-      <w:r>
-        <w:rPr>
-          <w:rFonts w:ascii="Times New Roman" w:hAnsi="Times New Roman" w:cs="Times New Roman"/>
-          <w:sz w:val="28"/>
-          <w:szCs w:val="28"/>
-        </w:rPr>
-        <w:t xml:space="preserve">Characters can equip, at maximum, 1 weapon, 3 armor pieces (head, </w:t>
-      </w:r>
-      <w:r>
-        <w:rPr>
-          <w:rFonts w:ascii="Times New Roman" w:hAnsi="Times New Roman" w:cs="Times New Roman"/>
-          <w:sz w:val="28"/>
-          <w:szCs w:val="28"/>
-        </w:rPr>
-        <w:t>chest plate</w:t>
-      </w:r>
-      <w:r>
-        <w:rPr>
-          <w:rFonts w:ascii="Times New Roman" w:hAnsi="Times New Roman" w:cs="Times New Roman"/>
-          <w:sz w:val="28"/>
-          <w:szCs w:val="28"/>
-        </w:rPr>
-        <w:t xml:space="preserve">, boots), and 6 </w:t>
-      </w:r>
-      <w:r>
-        <w:rPr>
-          <w:rFonts w:ascii="Times New Roman" w:hAnsi="Times New Roman" w:cs="Times New Roman"/>
-          <w:sz w:val="28"/>
-          <w:szCs w:val="28"/>
-        </w:rPr>
-        <w:t>pieces of equipment</w:t>
-      </w:r>
-      <w:r>
-        <w:rPr>
-          <w:rFonts w:ascii="Times New Roman" w:hAnsi="Times New Roman" w:cs="Times New Roman"/>
-          <w:sz w:val="28"/>
-          <w:szCs w:val="28"/>
-        </w:rPr>
-        <w:t>.</w:t>
+          <w:sz w:val="26"/>
+          <w:szCs w:val="26"/>
+        </w:rPr>
+      </w:pPr>
+      <w:r>
+        <w:rPr>
+          <w:rFonts w:ascii="Times New Roman" w:hAnsi="Times New Roman" w:cs="Times New Roman"/>
+          <w:sz w:val="26"/>
+          <w:szCs w:val="26"/>
+        </w:rPr>
+        <w:t>Characters can equip, at maximum, 1 weapon, 3 armor pieces (head, chest plate, boots), and 6 pieces of equipment.</w:t>
       </w:r>
     </w:p>
     <w:p>
@@ -2092,73 +2086,17 @@
         <w:spacing w:line="360" w:lineRule="auto"/>
         <w:rPr>
           <w:rFonts w:ascii="Times New Roman" w:hAnsi="Times New Roman" w:cs="Times New Roman"/>
-          <w:sz w:val="28"/>
-          <w:szCs w:val="28"/>
-        </w:rPr>
-      </w:pPr>
-      <w:r>
-        <w:rPr>
-          <w:rFonts w:ascii="Times New Roman" w:hAnsi="Times New Roman" w:cs="Times New Roman"/>
-          <w:sz w:val="28"/>
-          <w:szCs w:val="28"/>
-        </w:rPr>
-        <w:t xml:space="preserve">Users can have </w:t>
-      </w:r>
-      <w:r>
-        <w:rPr>
-          <w:rFonts w:ascii="Times New Roman" w:hAnsi="Times New Roman" w:cs="Times New Roman"/>
-          <w:sz w:val="28"/>
-          <w:szCs w:val="28"/>
-        </w:rPr>
-        <w:t>zero</w:t>
-      </w:r>
-      <w:r>
-        <w:rPr>
-          <w:rFonts w:ascii="Times New Roman" w:hAnsi="Times New Roman" w:cs="Times New Roman"/>
-          <w:sz w:val="28"/>
-          <w:szCs w:val="28"/>
-        </w:rPr>
-        <w:t xml:space="preserve"> or </w:t>
-      </w:r>
-      <w:r>
-        <w:rPr>
-          <w:rFonts w:ascii="Times New Roman" w:hAnsi="Times New Roman" w:cs="Times New Roman"/>
-          <w:sz w:val="28"/>
-          <w:szCs w:val="28"/>
-        </w:rPr>
-        <w:t>one</w:t>
-      </w:r>
-      <w:r>
-        <w:rPr>
-          <w:rFonts w:ascii="Times New Roman" w:hAnsi="Times New Roman" w:cs="Times New Roman"/>
-          <w:sz w:val="28"/>
-          <w:szCs w:val="28"/>
-        </w:rPr>
-        <w:t xml:space="preserve"> characters selected for viewing relev</w:t>
-      </w:r>
-      <w:r>
-        <w:rPr>
-          <w:rFonts w:ascii="Times New Roman" w:hAnsi="Times New Roman" w:cs="Times New Roman"/>
-          <w:sz w:val="28"/>
-          <w:szCs w:val="28"/>
-        </w:rPr>
-        <w:t>ant and equipped</w:t>
-      </w:r>
-      <w:r>
-        <w:rPr>
-          <w:rFonts w:ascii="Times New Roman" w:hAnsi="Times New Roman" w:cs="Times New Roman"/>
-          <w:sz w:val="28"/>
-          <w:szCs w:val="28"/>
-        </w:rPr>
-        <w:t xml:space="preserve"> items</w:t>
-      </w:r>
-      <w:r>
-        <w:rPr>
-          <w:rFonts w:ascii="Times New Roman" w:hAnsi="Times New Roman" w:cs="Times New Roman"/>
-          <w:sz w:val="28"/>
-          <w:szCs w:val="28"/>
-        </w:rPr>
-        <w:t>.</w:t>
+          <w:sz w:val="26"/>
+          <w:szCs w:val="26"/>
+        </w:rPr>
+      </w:pPr>
+      <w:r>
+        <w:rPr>
+          <w:rFonts w:ascii="Times New Roman" w:hAnsi="Times New Roman" w:cs="Times New Roman"/>
+          <w:sz w:val="26"/>
+          <w:szCs w:val="26"/>
+        </w:rPr>
+        <w:t>Users can have zero or one characters selected for viewing relevant and equipped items.</w:t>
       </w:r>
     </w:p>
     <w:p>
@@ -2171,15 +2109,15 @@
         <w:spacing w:line="360" w:lineRule="auto"/>
         <w:rPr>
           <w:rFonts w:ascii="Times New Roman" w:hAnsi="Times New Roman" w:cs="Times New Roman"/>
-          <w:sz w:val="28"/>
-          <w:szCs w:val="28"/>
-        </w:rPr>
-      </w:pPr>
-      <w:r>
-        <w:rPr>
-          <w:rFonts w:ascii="Times New Roman" w:hAnsi="Times New Roman" w:cs="Times New Roman"/>
-          <w:sz w:val="28"/>
-          <w:szCs w:val="28"/>
+          <w:sz w:val="26"/>
+          <w:szCs w:val="26"/>
+        </w:rPr>
+      </w:pPr>
+      <w:r>
+        <w:rPr>
+          <w:rFonts w:ascii="Times New Roman" w:hAnsi="Times New Roman" w:cs="Times New Roman"/>
+          <w:sz w:val="26"/>
+          <w:szCs w:val="26"/>
         </w:rPr>
         <w:t>The list of items cannot be changed from the front end and will be managed directly in the database by site administrators when needed.</w:t>
       </w:r>
@@ -2194,41 +2132,17 @@
         <w:spacing w:line="360" w:lineRule="auto"/>
         <w:rPr>
           <w:rFonts w:ascii="Times New Roman" w:hAnsi="Times New Roman" w:cs="Times New Roman"/>
-          <w:sz w:val="28"/>
-          <w:szCs w:val="28"/>
-        </w:rPr>
-      </w:pPr>
-      <w:r>
-        <w:rPr>
-          <w:rFonts w:ascii="Times New Roman" w:hAnsi="Times New Roman" w:cs="Times New Roman"/>
-          <w:sz w:val="28"/>
-          <w:szCs w:val="28"/>
-        </w:rPr>
-        <w:t>Usernames can only contain letters and numbers (no special char</w:t>
-      </w:r>
-      <w:r>
-        <w:rPr>
-          <w:rFonts w:ascii="Times New Roman" w:hAnsi="Times New Roman" w:cs="Times New Roman"/>
-          <w:sz w:val="28"/>
-          <w:szCs w:val="28"/>
-        </w:rPr>
-        <w:t>acters</w:t>
-      </w:r>
-      <w:r>
-        <w:rPr>
-          <w:rFonts w:ascii="Times New Roman" w:hAnsi="Times New Roman" w:cs="Times New Roman"/>
-          <w:sz w:val="28"/>
-          <w:szCs w:val="28"/>
-        </w:rPr>
-        <w:t>)</w:t>
-      </w:r>
-      <w:r>
-        <w:rPr>
-          <w:rFonts w:ascii="Times New Roman" w:hAnsi="Times New Roman" w:cs="Times New Roman"/>
-          <w:sz w:val="28"/>
-          <w:szCs w:val="28"/>
-        </w:rPr>
-        <w:t>.</w:t>
+          <w:sz w:val="26"/>
+          <w:szCs w:val="26"/>
+        </w:rPr>
+      </w:pPr>
+      <w:r>
+        <w:rPr>
+          <w:rFonts w:ascii="Times New Roman" w:hAnsi="Times New Roman" w:cs="Times New Roman"/>
+          <w:sz w:val="26"/>
+          <w:szCs w:val="26"/>
+        </w:rPr>
+        <w:t>Usernames can only contain letters and numbers (no special characters).</w:t>
       </w:r>
     </w:p>
     <w:p>
@@ -2241,25 +2155,17 @@
         <w:spacing w:line="360" w:lineRule="auto"/>
         <w:rPr>
           <w:rFonts w:ascii="Times New Roman" w:hAnsi="Times New Roman" w:cs="Times New Roman"/>
-          <w:sz w:val="28"/>
-          <w:szCs w:val="28"/>
-        </w:rPr>
-      </w:pPr>
-      <w:r>
-        <w:rPr>
-          <w:rFonts w:ascii="Times New Roman" w:hAnsi="Times New Roman" w:cs="Times New Roman"/>
-          <w:sz w:val="28"/>
-          <w:szCs w:val="28"/>
-        </w:rPr>
-        <w:t>Attempts to equip more items than is permitted will not replace prior equipped items (operation will produce an error instead)</w:t>
-      </w:r>
-      <w:r>
-        <w:rPr>
-          <w:rFonts w:ascii="Times New Roman" w:hAnsi="Times New Roman" w:cs="Times New Roman"/>
-          <w:sz w:val="28"/>
-          <w:szCs w:val="28"/>
-        </w:rPr>
-        <w:t>.</w:t>
+          <w:sz w:val="26"/>
+          <w:szCs w:val="26"/>
+        </w:rPr>
+      </w:pPr>
+      <w:r>
+        <w:rPr>
+          <w:rFonts w:ascii="Times New Roman" w:hAnsi="Times New Roman" w:cs="Times New Roman"/>
+          <w:sz w:val="26"/>
+          <w:szCs w:val="26"/>
+        </w:rPr>
+        <w:t>Attempts to equip more items than is permitted will not replace prior equipped items (operation will produce an error instead).</w:t>
       </w:r>
     </w:p>
     <w:p>
@@ -2272,49 +2178,17 @@
         <w:spacing w:line="360" w:lineRule="auto"/>
         <w:rPr>
           <w:rFonts w:ascii="Times New Roman" w:hAnsi="Times New Roman" w:cs="Times New Roman"/>
-          <w:sz w:val="28"/>
-          <w:szCs w:val="28"/>
-        </w:rPr>
-      </w:pPr>
-      <w:r>
-        <w:rPr>
-          <w:rFonts w:ascii="Times New Roman" w:hAnsi="Times New Roman" w:cs="Times New Roman"/>
-          <w:sz w:val="28"/>
-          <w:szCs w:val="28"/>
-        </w:rPr>
-        <w:t xml:space="preserve">If </w:t>
-      </w:r>
-      <w:r>
-        <w:rPr>
-          <w:rFonts w:ascii="Times New Roman" w:hAnsi="Times New Roman" w:cs="Times New Roman"/>
-          <w:sz w:val="28"/>
-          <w:szCs w:val="28"/>
-        </w:rPr>
-        <w:t>a</w:t>
-      </w:r>
-      <w:r>
-        <w:rPr>
-          <w:rFonts w:ascii="Times New Roman" w:hAnsi="Times New Roman" w:cs="Times New Roman"/>
-          <w:sz w:val="28"/>
-          <w:szCs w:val="28"/>
-        </w:rPr>
-        <w:t xml:space="preserve"> user has </w:t>
-      </w:r>
-      <w:r>
-        <w:rPr>
-          <w:rFonts w:ascii="Times New Roman" w:hAnsi="Times New Roman" w:cs="Times New Roman"/>
-          <w:sz w:val="28"/>
-          <w:szCs w:val="28"/>
-        </w:rPr>
-        <w:t>no</w:t>
-      </w:r>
-      <w:r>
-        <w:rPr>
-          <w:rFonts w:ascii="Times New Roman" w:hAnsi="Times New Roman" w:cs="Times New Roman"/>
-          <w:sz w:val="28"/>
-          <w:szCs w:val="28"/>
-        </w:rPr>
-        <w:t xml:space="preserve"> character selected, they are unable to equip any items.</w:t>
+          <w:sz w:val="26"/>
+          <w:szCs w:val="26"/>
+        </w:rPr>
+      </w:pPr>
+      <w:r>
+        <w:rPr>
+          <w:rFonts w:ascii="Times New Roman" w:hAnsi="Times New Roman" w:cs="Times New Roman"/>
+          <w:sz w:val="26"/>
+          <w:szCs w:val="26"/>
+        </w:rPr>
+        <w:t>If a user has no character selected, they are unable to equip any items.</w:t>
       </w:r>
     </w:p>
     <w:p>
@@ -2327,56 +2201,736 @@
         <w:spacing w:line="360" w:lineRule="auto"/>
         <w:rPr>
           <w:rFonts w:ascii="Times New Roman" w:hAnsi="Times New Roman" w:cs="Times New Roman"/>
-          <w:sz w:val="28"/>
-          <w:szCs w:val="28"/>
-        </w:rPr>
-      </w:pPr>
-      <w:r>
-        <w:rPr>
-          <w:rFonts w:ascii="Times New Roman" w:hAnsi="Times New Roman" w:cs="Times New Roman"/>
-          <w:sz w:val="28"/>
-          <w:szCs w:val="28"/>
-        </w:rPr>
-        <w:t xml:space="preserve">Users can have </w:t>
-      </w:r>
-      <w:r>
-        <w:rPr>
-          <w:rFonts w:ascii="Times New Roman" w:hAnsi="Times New Roman" w:cs="Times New Roman"/>
-          <w:sz w:val="28"/>
-          <w:szCs w:val="28"/>
-        </w:rPr>
-        <w:t>zero</w:t>
-      </w:r>
-      <w:r>
-        <w:rPr>
-          <w:rFonts w:ascii="Times New Roman" w:hAnsi="Times New Roman" w:cs="Times New Roman"/>
-          <w:sz w:val="28"/>
-          <w:szCs w:val="28"/>
-        </w:rPr>
-        <w:t xml:space="preserve"> or more advancements selected when filtering data output</w:t>
-      </w:r>
-      <w:r>
-        <w:rPr>
-          <w:rFonts w:ascii="Times New Roman" w:hAnsi="Times New Roman" w:cs="Times New Roman"/>
-          <w:sz w:val="28"/>
-          <w:szCs w:val="28"/>
-        </w:rPr>
-        <w:t>.</w:t>
-      </w:r>
-    </w:p>
-    <w:p>
-      <w:pPr>
-        <w:rPr>
-          <w:rFonts w:ascii="Times New Roman" w:hAnsi="Times New Roman" w:cs="Times New Roman"/>
-          <w:sz w:val="24"/>
-          <w:szCs w:val="24"/>
-        </w:rPr>
-      </w:pPr>
-    </w:p>
-    <w:p>
-      <w:pPr>
-        <w:rPr>
-          <w:rFonts w:ascii="Times New Roman" w:hAnsi="Times New Roman" w:cs="Times New Roman"/>
+          <w:sz w:val="26"/>
+          <w:szCs w:val="26"/>
+        </w:rPr>
+      </w:pPr>
+      <w:r>
+        <w:rPr>
+          <w:rFonts w:ascii="Times New Roman" w:hAnsi="Times New Roman" w:cs="Times New Roman"/>
+          <w:sz w:val="26"/>
+          <w:szCs w:val="26"/>
+        </w:rPr>
+        <w:t>Users can have zero or more advancements selected when filtering data output.</w:t>
+      </w:r>
+    </w:p>
+    <w:p>
+      <w:pPr>
+        <w:pStyle w:val="Heading2"/>
+        <w:rPr>
+          <w:rFonts w:ascii="Times New Roman" w:hAnsi="Times New Roman" w:cs="Times New Roman"/>
+          <w:sz w:val="24"/>
+          <w:szCs w:val="24"/>
+        </w:rPr>
+      </w:pPr>
+      <w:r>
+        <w:rPr>
+          <w:rFonts w:ascii="Times New Roman" w:hAnsi="Times New Roman" w:cs="Times New Roman"/>
+          <w:sz w:val="24"/>
+          <w:szCs w:val="24"/>
+        </w:rPr>
+        <w:t>Relational Schema Types</w:t>
+      </w:r>
+    </w:p>
+    <w:p>
+      <w:pPr>
+        <w:rPr>
+          <w:rFonts w:ascii="Times New Roman" w:hAnsi="Times New Roman" w:cs="Times New Roman"/>
+          <w:b/>
+          <w:bCs/>
+          <w:sz w:val="24"/>
+          <w:szCs w:val="24"/>
+        </w:rPr>
+        <w:sectPr>
+          <w:footerReference w:type="default" r:id="rId10"/>
+          <w:pgSz w:w="12240" w:h="15840"/>
+          <w:pgMar w:top="1440" w:right="1440" w:bottom="1440" w:left="1440" w:header="720" w:footer="720" w:gutter="0"/>
+          <w:cols w:space="720"/>
+          <w:docGrid w:linePitch="360"/>
+        </w:sectPr>
+      </w:pPr>
+    </w:p>
+    <w:p>
+      <w:pPr>
+        <w:tabs>
+          <w:tab w:val="left" w:pos="3348"/>
+        </w:tabs>
+        <w:spacing w:line="240" w:lineRule="auto"/>
+        <w:rPr>
+          <w:rFonts w:ascii="Times New Roman" w:hAnsi="Times New Roman" w:cs="Times New Roman"/>
+          <w:b/>
+          <w:bCs/>
+          <w:sz w:val="24"/>
+          <w:szCs w:val="24"/>
+        </w:rPr>
+      </w:pPr>
+      <w:r>
+        <w:rPr>
+          <w:rFonts w:ascii="Times New Roman" w:hAnsi="Times New Roman" w:cs="Times New Roman"/>
+          <w:b/>
+          <w:bCs/>
+          <w:sz w:val="24"/>
+          <w:szCs w:val="24"/>
+        </w:rPr>
+        <w:t>Account:</w:t>
+      </w:r>
+    </w:p>
+    <w:p>
+      <w:pPr>
+        <w:spacing w:line="240" w:lineRule="auto"/>
+        <w:rPr>
+          <w:rFonts w:ascii="Times New Roman" w:hAnsi="Times New Roman" w:cs="Times New Roman"/>
+          <w:sz w:val="24"/>
+          <w:szCs w:val="24"/>
+        </w:rPr>
+      </w:pPr>
+      <w:r>
+        <w:rPr>
+          <w:rFonts w:ascii="Times New Roman" w:hAnsi="Times New Roman" w:cs="Times New Roman"/>
+          <w:sz w:val="24"/>
+          <w:szCs w:val="24"/>
+        </w:rPr>
+        <w:t>Username (varchar)</w:t>
+      </w:r>
+    </w:p>
+    <w:p>
+      <w:pPr>
+        <w:spacing w:line="240" w:lineRule="auto"/>
+        <w:rPr>
+          <w:rFonts w:ascii="Times New Roman" w:hAnsi="Times New Roman" w:cs="Times New Roman"/>
+          <w:sz w:val="24"/>
+          <w:szCs w:val="24"/>
+        </w:rPr>
+      </w:pPr>
+      <w:r>
+        <w:rPr>
+          <w:rFonts w:ascii="Times New Roman" w:hAnsi="Times New Roman" w:cs="Times New Roman"/>
+          <w:sz w:val="24"/>
+          <w:szCs w:val="24"/>
+        </w:rPr>
+        <w:t>PasswordHash (varchar)</w:t>
+      </w:r>
+    </w:p>
+    <w:p>
+      <w:pPr>
+        <w:spacing w:line="240" w:lineRule="auto"/>
+        <w:rPr>
+          <w:rFonts w:ascii="Times New Roman" w:hAnsi="Times New Roman" w:cs="Times New Roman"/>
+          <w:sz w:val="24"/>
+          <w:szCs w:val="24"/>
+        </w:rPr>
+      </w:pPr>
+      <w:r>
+        <w:rPr>
+          <w:rFonts w:ascii="Times New Roman" w:hAnsi="Times New Roman" w:cs="Times New Roman"/>
+          <w:sz w:val="24"/>
+          <w:szCs w:val="24"/>
+          <w:u w:val="single"/>
+        </w:rPr>
+        <w:t>UserID</w:t>
+      </w:r>
+      <w:r>
+        <w:rPr>
+          <w:rFonts w:ascii="Times New Roman" w:hAnsi="Times New Roman" w:cs="Times New Roman"/>
+          <w:sz w:val="24"/>
+          <w:szCs w:val="24"/>
+        </w:rPr>
+        <w:t xml:space="preserve"> (int)</w:t>
+      </w:r>
+    </w:p>
+    <w:p>
+      <w:pPr>
+        <w:spacing w:line="240" w:lineRule="auto"/>
+        <w:rPr>
+          <w:rFonts w:ascii="Times New Roman" w:hAnsi="Times New Roman" w:cs="Times New Roman"/>
+          <w:b/>
+          <w:bCs/>
+          <w:sz w:val="24"/>
+          <w:szCs w:val="24"/>
+        </w:rPr>
+      </w:pPr>
+      <w:r>
+        <w:rPr>
+          <w:rFonts w:ascii="Times New Roman" w:hAnsi="Times New Roman" w:cs="Times New Roman"/>
+          <w:b/>
+          <w:bCs/>
+          <w:sz w:val="24"/>
+          <w:szCs w:val="24"/>
+        </w:rPr>
+        <w:t>Character:</w:t>
+      </w:r>
+    </w:p>
+    <w:p>
+      <w:pPr>
+        <w:spacing w:line="240" w:lineRule="auto"/>
+        <w:rPr>
+          <w:rFonts w:ascii="Times New Roman" w:hAnsi="Times New Roman" w:cs="Times New Roman"/>
+          <w:sz w:val="24"/>
+          <w:szCs w:val="24"/>
+        </w:rPr>
+      </w:pPr>
+      <w:r>
+        <w:rPr>
+          <w:rFonts w:ascii="Times New Roman" w:hAnsi="Times New Roman" w:cs="Times New Roman"/>
+          <w:sz w:val="24"/>
+          <w:szCs w:val="24"/>
+          <w:u w:val="single"/>
+        </w:rPr>
+        <w:t>CharID</w:t>
+      </w:r>
+      <w:r>
+        <w:rPr>
+          <w:rFonts w:ascii="Times New Roman" w:hAnsi="Times New Roman" w:cs="Times New Roman"/>
+          <w:sz w:val="24"/>
+          <w:szCs w:val="24"/>
+        </w:rPr>
+        <w:t xml:space="preserve"> (int)</w:t>
+      </w:r>
+    </w:p>
+    <w:p>
+      <w:pPr>
+        <w:spacing w:line="240" w:lineRule="auto"/>
+        <w:rPr>
+          <w:rFonts w:ascii="Times New Roman" w:hAnsi="Times New Roman" w:cs="Times New Roman"/>
+          <w:sz w:val="24"/>
+          <w:szCs w:val="24"/>
+        </w:rPr>
+      </w:pPr>
+      <w:r>
+        <w:rPr>
+          <w:rFonts w:ascii="Times New Roman" w:hAnsi="Times New Roman" w:cs="Times New Roman"/>
+          <w:sz w:val="24"/>
+          <w:szCs w:val="24"/>
+        </w:rPr>
+        <w:t>CharName (varchar)</w:t>
+      </w:r>
+    </w:p>
+    <w:p>
+      <w:pPr>
+        <w:spacing w:line="240" w:lineRule="auto"/>
+        <w:rPr>
+          <w:rFonts w:ascii="Times New Roman" w:hAnsi="Times New Roman" w:cs="Times New Roman"/>
+          <w:b/>
+          <w:bCs/>
+          <w:sz w:val="24"/>
+          <w:szCs w:val="24"/>
+        </w:rPr>
+      </w:pPr>
+      <w:r>
+        <w:rPr>
+          <w:rFonts w:ascii="Times New Roman" w:hAnsi="Times New Roman" w:cs="Times New Roman"/>
+          <w:b/>
+          <w:bCs/>
+          <w:sz w:val="24"/>
+          <w:szCs w:val="24"/>
+        </w:rPr>
+        <w:t>Weapon:</w:t>
+      </w:r>
+    </w:p>
+    <w:p>
+      <w:pPr>
+        <w:spacing w:line="240" w:lineRule="auto"/>
+        <w:rPr>
+          <w:rFonts w:ascii="Times New Roman" w:hAnsi="Times New Roman" w:cs="Times New Roman"/>
+          <w:sz w:val="24"/>
+          <w:szCs w:val="24"/>
+        </w:rPr>
+      </w:pPr>
+      <w:r>
+        <w:rPr>
+          <w:rFonts w:ascii="Times New Roman" w:hAnsi="Times New Roman" w:cs="Times New Roman"/>
+          <w:sz w:val="24"/>
+          <w:szCs w:val="24"/>
+          <w:u w:val="single"/>
+        </w:rPr>
+        <w:t>WeaponID</w:t>
+      </w:r>
+      <w:r>
+        <w:rPr>
+          <w:rFonts w:ascii="Times New Roman" w:hAnsi="Times New Roman" w:cs="Times New Roman"/>
+          <w:sz w:val="24"/>
+          <w:szCs w:val="24"/>
+        </w:rPr>
+        <w:t xml:space="preserve"> (int)</w:t>
+      </w:r>
+    </w:p>
+    <w:p>
+      <w:pPr>
+        <w:spacing w:line="240" w:lineRule="auto"/>
+        <w:rPr>
+          <w:rFonts w:ascii="Times New Roman" w:hAnsi="Times New Roman" w:cs="Times New Roman"/>
+          <w:sz w:val="24"/>
+          <w:szCs w:val="24"/>
+        </w:rPr>
+      </w:pPr>
+      <w:r>
+        <w:rPr>
+          <w:rFonts w:ascii="Times New Roman" w:hAnsi="Times New Roman" w:cs="Times New Roman"/>
+          <w:sz w:val="24"/>
+          <w:szCs w:val="24"/>
+        </w:rPr>
+        <w:t>WeaponName (varchar)</w:t>
+      </w:r>
+    </w:p>
+    <w:p>
+      <w:pPr>
+        <w:spacing w:line="240" w:lineRule="auto"/>
+        <w:rPr>
+          <w:rFonts w:ascii="Times New Roman" w:hAnsi="Times New Roman" w:cs="Times New Roman"/>
+          <w:sz w:val="24"/>
+          <w:szCs w:val="24"/>
+        </w:rPr>
+      </w:pPr>
+      <w:r>
+        <w:rPr>
+          <w:rFonts w:ascii="Times New Roman" w:hAnsi="Times New Roman" w:cs="Times New Roman"/>
+          <w:sz w:val="24"/>
+          <w:szCs w:val="24"/>
+        </w:rPr>
+        <w:t>WeaponsDesc (varchar)</w:t>
+      </w:r>
+    </w:p>
+    <w:p>
+      <w:pPr>
+        <w:spacing w:line="240" w:lineRule="auto"/>
+        <w:rPr>
+          <w:rFonts w:ascii="Times New Roman" w:hAnsi="Times New Roman" w:cs="Times New Roman"/>
+          <w:sz w:val="24"/>
+          <w:szCs w:val="24"/>
+        </w:rPr>
+      </w:pPr>
+      <w:r>
+        <w:rPr>
+          <w:rFonts w:ascii="Times New Roman" w:hAnsi="Times New Roman" w:cs="Times New Roman"/>
+          <w:sz w:val="24"/>
+          <w:szCs w:val="24"/>
+        </w:rPr>
+        <w:t>ImageURL (varchar)</w:t>
+      </w:r>
+    </w:p>
+    <w:p>
+      <w:pPr>
+        <w:spacing w:line="240" w:lineRule="auto"/>
+        <w:rPr>
+          <w:rFonts w:ascii="Times New Roman" w:hAnsi="Times New Roman" w:cs="Times New Roman"/>
+          <w:sz w:val="24"/>
+          <w:szCs w:val="24"/>
+        </w:rPr>
+      </w:pPr>
+      <w:r>
+        <w:rPr>
+          <w:rFonts w:ascii="Times New Roman" w:hAnsi="Times New Roman" w:cs="Times New Roman"/>
+          <w:sz w:val="24"/>
+          <w:szCs w:val="24"/>
+        </w:rPr>
+        <w:t>ObtainMethod (varchar)</w:t>
+      </w:r>
+    </w:p>
+    <w:p>
+      <w:pPr>
+        <w:spacing w:line="240" w:lineRule="auto"/>
+        <w:rPr>
+          <w:rFonts w:ascii="Times New Roman" w:hAnsi="Times New Roman" w:cs="Times New Roman"/>
+          <w:sz w:val="24"/>
+          <w:szCs w:val="24"/>
+        </w:rPr>
+      </w:pPr>
+      <w:r>
+        <w:rPr>
+          <w:rFonts w:ascii="Times New Roman" w:hAnsi="Times New Roman" w:cs="Times New Roman"/>
+          <w:sz w:val="24"/>
+          <w:szCs w:val="24"/>
+        </w:rPr>
+        <w:t>StatAttack (varchar)</w:t>
+      </w:r>
+    </w:p>
+    <w:p>
+      <w:pPr>
+        <w:spacing w:line="240" w:lineRule="auto"/>
+        <w:rPr>
+          <w:rFonts w:ascii="Times New Roman" w:hAnsi="Times New Roman" w:cs="Times New Roman"/>
+          <w:b/>
+          <w:bCs/>
+          <w:sz w:val="24"/>
+          <w:szCs w:val="24"/>
+        </w:rPr>
+      </w:pPr>
+      <w:r>
+        <w:rPr>
+          <w:rFonts w:ascii="Times New Roman" w:hAnsi="Times New Roman" w:cs="Times New Roman"/>
+          <w:b/>
+          <w:bCs/>
+          <w:sz w:val="24"/>
+          <w:szCs w:val="24"/>
+        </w:rPr>
+        <w:t>Accessory:</w:t>
+      </w:r>
+    </w:p>
+    <w:p>
+      <w:pPr>
+        <w:spacing w:line="240" w:lineRule="auto"/>
+        <w:rPr>
+          <w:rFonts w:ascii="Times New Roman" w:hAnsi="Times New Roman" w:cs="Times New Roman"/>
+          <w:sz w:val="24"/>
+          <w:szCs w:val="24"/>
+        </w:rPr>
+      </w:pPr>
+      <w:r>
+        <w:rPr>
+          <w:rFonts w:ascii="Times New Roman" w:hAnsi="Times New Roman" w:cs="Times New Roman"/>
+          <w:sz w:val="24"/>
+          <w:szCs w:val="24"/>
+          <w:u w:val="single"/>
+        </w:rPr>
+        <w:t>AccessoryID</w:t>
+      </w:r>
+      <w:r>
+        <w:rPr>
+          <w:rFonts w:ascii="Times New Roman" w:hAnsi="Times New Roman" w:cs="Times New Roman"/>
+          <w:sz w:val="24"/>
+          <w:szCs w:val="24"/>
+        </w:rPr>
+        <w:t xml:space="preserve"> (int)</w:t>
+      </w:r>
+    </w:p>
+    <w:p>
+      <w:pPr>
+        <w:spacing w:line="240" w:lineRule="auto"/>
+        <w:rPr>
+          <w:rFonts w:ascii="Times New Roman" w:hAnsi="Times New Roman" w:cs="Times New Roman"/>
+          <w:sz w:val="24"/>
+          <w:szCs w:val="24"/>
+        </w:rPr>
+      </w:pPr>
+      <w:r>
+        <w:rPr>
+          <w:rFonts w:ascii="Times New Roman" w:hAnsi="Times New Roman" w:cs="Times New Roman"/>
+          <w:sz w:val="24"/>
+          <w:szCs w:val="24"/>
+        </w:rPr>
+        <w:t>AccesoryName (varchar)</w:t>
+      </w:r>
+    </w:p>
+    <w:p>
+      <w:pPr>
+        <w:spacing w:line="240" w:lineRule="auto"/>
+        <w:rPr>
+          <w:rFonts w:ascii="Times New Roman" w:hAnsi="Times New Roman" w:cs="Times New Roman"/>
+          <w:sz w:val="24"/>
+          <w:szCs w:val="24"/>
+        </w:rPr>
+      </w:pPr>
+      <w:r>
+        <w:rPr>
+          <w:rFonts w:ascii="Times New Roman" w:hAnsi="Times New Roman" w:cs="Times New Roman"/>
+          <w:sz w:val="24"/>
+          <w:szCs w:val="24"/>
+        </w:rPr>
+        <w:t>AccessoryDesc (varchar)</w:t>
+      </w:r>
+    </w:p>
+    <w:p>
+      <w:pPr>
+        <w:spacing w:line="240" w:lineRule="auto"/>
+        <w:rPr>
+          <w:rFonts w:ascii="Times New Roman" w:hAnsi="Times New Roman" w:cs="Times New Roman"/>
+          <w:sz w:val="24"/>
+          <w:szCs w:val="24"/>
+        </w:rPr>
+      </w:pPr>
+      <w:r>
+        <w:rPr>
+          <w:rFonts w:ascii="Times New Roman" w:hAnsi="Times New Roman" w:cs="Times New Roman"/>
+          <w:sz w:val="24"/>
+          <w:szCs w:val="24"/>
+        </w:rPr>
+        <w:t>StatBonus (varchar)</w:t>
+      </w:r>
+    </w:p>
+    <w:p>
+      <w:pPr>
+        <w:spacing w:line="240" w:lineRule="auto"/>
+        <w:rPr>
+          <w:rFonts w:ascii="Times New Roman" w:hAnsi="Times New Roman" w:cs="Times New Roman"/>
+          <w:sz w:val="24"/>
+          <w:szCs w:val="24"/>
+        </w:rPr>
+      </w:pPr>
+      <w:r>
+        <w:rPr>
+          <w:rFonts w:ascii="Times New Roman" w:hAnsi="Times New Roman" w:cs="Times New Roman"/>
+          <w:sz w:val="24"/>
+          <w:szCs w:val="24"/>
+        </w:rPr>
+        <w:t>ObtainMethod (varchar)</w:t>
+      </w:r>
+    </w:p>
+    <w:p>
+      <w:pPr>
+        <w:spacing w:line="240" w:lineRule="auto"/>
+        <w:rPr>
+          <w:rFonts w:ascii="Times New Roman" w:hAnsi="Times New Roman" w:cs="Times New Roman"/>
+          <w:sz w:val="24"/>
+          <w:szCs w:val="24"/>
+        </w:rPr>
+      </w:pPr>
+      <w:r>
+        <w:rPr>
+          <w:rFonts w:ascii="Times New Roman" w:hAnsi="Times New Roman" w:cs="Times New Roman"/>
+          <w:sz w:val="24"/>
+          <w:szCs w:val="24"/>
+        </w:rPr>
+        <w:t>ImageURL (varchar)</w:t>
+      </w:r>
+    </w:p>
+    <w:p>
+      <w:pPr>
+        <w:spacing w:line="240" w:lineRule="auto"/>
+        <w:rPr>
+          <w:rFonts w:ascii="Times New Roman" w:hAnsi="Times New Roman" w:cs="Times New Roman"/>
+          <w:b/>
+          <w:bCs/>
+          <w:sz w:val="24"/>
+          <w:szCs w:val="24"/>
+        </w:rPr>
+      </w:pPr>
+      <w:r>
+        <w:rPr>
+          <w:rFonts w:ascii="Times New Roman" w:hAnsi="Times New Roman" w:cs="Times New Roman"/>
+          <w:b/>
+          <w:bCs/>
+          <w:sz w:val="24"/>
+          <w:szCs w:val="24"/>
+        </w:rPr>
+        <w:t>Armor:</w:t>
+      </w:r>
+    </w:p>
+    <w:p>
+      <w:pPr>
+        <w:spacing w:line="240" w:lineRule="auto"/>
+        <w:rPr>
+          <w:rFonts w:ascii="Times New Roman" w:hAnsi="Times New Roman" w:cs="Times New Roman"/>
+          <w:sz w:val="24"/>
+          <w:szCs w:val="24"/>
+        </w:rPr>
+      </w:pPr>
+      <w:r>
+        <w:rPr>
+          <w:rFonts w:ascii="Times New Roman" w:hAnsi="Times New Roman" w:cs="Times New Roman"/>
+          <w:sz w:val="24"/>
+          <w:szCs w:val="24"/>
+          <w:u w:val="single"/>
+        </w:rPr>
+        <w:t>ArmorID</w:t>
+      </w:r>
+      <w:r>
+        <w:rPr>
+          <w:rFonts w:ascii="Times New Roman" w:hAnsi="Times New Roman" w:cs="Times New Roman"/>
+          <w:sz w:val="24"/>
+          <w:szCs w:val="24"/>
+        </w:rPr>
+        <w:t xml:space="preserve"> (int)</w:t>
+      </w:r>
+    </w:p>
+    <w:p>
+      <w:pPr>
+        <w:spacing w:line="240" w:lineRule="auto"/>
+        <w:rPr>
+          <w:rFonts w:ascii="Times New Roman" w:hAnsi="Times New Roman" w:cs="Times New Roman"/>
+          <w:sz w:val="24"/>
+          <w:szCs w:val="24"/>
+        </w:rPr>
+      </w:pPr>
+      <w:r>
+        <w:rPr>
+          <w:rFonts w:ascii="Times New Roman" w:hAnsi="Times New Roman" w:cs="Times New Roman"/>
+          <w:sz w:val="24"/>
+          <w:szCs w:val="24"/>
+        </w:rPr>
+        <w:t>ArmorName (varchar)</w:t>
+      </w:r>
+    </w:p>
+    <w:p>
+      <w:pPr>
+        <w:spacing w:line="240" w:lineRule="auto"/>
+        <w:rPr>
+          <w:rFonts w:ascii="Times New Roman" w:hAnsi="Times New Roman" w:cs="Times New Roman"/>
+          <w:sz w:val="24"/>
+          <w:szCs w:val="24"/>
+        </w:rPr>
+      </w:pPr>
+      <w:r>
+        <w:rPr>
+          <w:rFonts w:ascii="Times New Roman" w:hAnsi="Times New Roman" w:cs="Times New Roman"/>
+          <w:sz w:val="24"/>
+          <w:szCs w:val="24"/>
+        </w:rPr>
+        <w:t>ArmorDesc (varchar)</w:t>
+      </w:r>
+    </w:p>
+    <w:p>
+      <w:pPr>
+        <w:spacing w:line="240" w:lineRule="auto"/>
+        <w:rPr>
+          <w:rFonts w:ascii="Times New Roman" w:hAnsi="Times New Roman" w:cs="Times New Roman"/>
+          <w:sz w:val="24"/>
+          <w:szCs w:val="24"/>
+        </w:rPr>
+      </w:pPr>
+      <w:r>
+        <w:rPr>
+          <w:rFonts w:ascii="Times New Roman" w:hAnsi="Times New Roman" w:cs="Times New Roman"/>
+          <w:sz w:val="24"/>
+          <w:szCs w:val="24"/>
+        </w:rPr>
+        <w:t>ImageURL (varchar)</w:t>
+      </w:r>
+    </w:p>
+    <w:p>
+      <w:pPr>
+        <w:spacing w:line="240" w:lineRule="auto"/>
+        <w:rPr>
+          <w:rFonts w:ascii="Times New Roman" w:hAnsi="Times New Roman" w:cs="Times New Roman"/>
+          <w:sz w:val="24"/>
+          <w:szCs w:val="24"/>
+        </w:rPr>
+      </w:pPr>
+      <w:r>
+        <w:rPr>
+          <w:rFonts w:ascii="Times New Roman" w:hAnsi="Times New Roman" w:cs="Times New Roman"/>
+          <w:sz w:val="24"/>
+          <w:szCs w:val="24"/>
+        </w:rPr>
+        <w:t>StatDefense (int)</w:t>
+      </w:r>
+    </w:p>
+    <w:p>
+      <w:pPr>
+        <w:spacing w:line="240" w:lineRule="auto"/>
+        <w:rPr>
+          <w:rFonts w:ascii="Times New Roman" w:hAnsi="Times New Roman" w:cs="Times New Roman"/>
+          <w:sz w:val="24"/>
+          <w:szCs w:val="24"/>
+        </w:rPr>
+      </w:pPr>
+      <w:r>
+        <w:rPr>
+          <w:rFonts w:ascii="Times New Roman" w:hAnsi="Times New Roman" w:cs="Times New Roman"/>
+          <w:sz w:val="24"/>
+          <w:szCs w:val="24"/>
+        </w:rPr>
+        <w:t>ObtainMethod (varchar)</w:t>
+      </w:r>
+    </w:p>
+    <w:p>
+      <w:pPr>
+        <w:spacing w:line="240" w:lineRule="auto"/>
+        <w:rPr>
+          <w:rFonts w:ascii="Times New Roman" w:hAnsi="Times New Roman" w:cs="Times New Roman"/>
+          <w:sz w:val="24"/>
+          <w:szCs w:val="24"/>
+        </w:rPr>
+      </w:pPr>
+      <w:r>
+        <w:rPr>
+          <w:rFonts w:ascii="Times New Roman" w:hAnsi="Times New Roman" w:cs="Times New Roman"/>
+          <w:sz w:val="24"/>
+          <w:szCs w:val="24"/>
+        </w:rPr>
+        <w:t>ArmorSlot (int)</w:t>
+      </w:r>
+    </w:p>
+    <w:p>
+      <w:pPr>
+        <w:spacing w:line="240" w:lineRule="auto"/>
+        <w:rPr>
+          <w:rFonts w:ascii="Times New Roman" w:hAnsi="Times New Roman" w:cs="Times New Roman"/>
+          <w:sz w:val="24"/>
+          <w:szCs w:val="24"/>
+        </w:rPr>
+      </w:pPr>
+      <w:r>
+        <w:rPr>
+          <w:rFonts w:ascii="Times New Roman" w:hAnsi="Times New Roman" w:cs="Times New Roman"/>
+          <w:sz w:val="24"/>
+          <w:szCs w:val="24"/>
+        </w:rPr>
+        <w:t>StatBonus (varchar)</w:t>
+      </w:r>
+    </w:p>
+    <w:p>
+      <w:pPr>
+        <w:spacing w:line="240" w:lineRule="auto"/>
+        <w:rPr>
+          <w:rFonts w:ascii="Times New Roman" w:hAnsi="Times New Roman" w:cs="Times New Roman"/>
+          <w:b/>
+          <w:bCs/>
+          <w:sz w:val="24"/>
+          <w:szCs w:val="24"/>
+        </w:rPr>
+      </w:pPr>
+      <w:r>
+        <w:rPr>
+          <w:rFonts w:ascii="Times New Roman" w:hAnsi="Times New Roman" w:cs="Times New Roman"/>
+          <w:b/>
+          <w:bCs/>
+          <w:sz w:val="24"/>
+          <w:szCs w:val="24"/>
+        </w:rPr>
+        <w:t>Advancement:</w:t>
+      </w:r>
+    </w:p>
+    <w:p>
+      <w:pPr>
+        <w:spacing w:line="240" w:lineRule="auto"/>
+        <w:rPr>
+          <w:rFonts w:ascii="Times New Roman" w:hAnsi="Times New Roman" w:cs="Times New Roman"/>
+          <w:sz w:val="24"/>
+          <w:szCs w:val="24"/>
+        </w:rPr>
+      </w:pPr>
+      <w:r>
+        <w:rPr>
+          <w:rFonts w:ascii="Times New Roman" w:hAnsi="Times New Roman" w:cs="Times New Roman"/>
+          <w:sz w:val="24"/>
+          <w:szCs w:val="24"/>
+        </w:rPr>
+        <w:t>Name (varchar)</w:t>
+      </w:r>
+    </w:p>
+    <w:p>
+      <w:pPr>
+        <w:spacing w:line="240" w:lineRule="auto"/>
+        <w:rPr>
+          <w:rFonts w:ascii="Times New Roman" w:hAnsi="Times New Roman" w:cs="Times New Roman"/>
+          <w:sz w:val="24"/>
+          <w:szCs w:val="24"/>
+        </w:rPr>
+      </w:pPr>
+      <w:r>
+        <w:rPr>
+          <w:rFonts w:ascii="Times New Roman" w:hAnsi="Times New Roman" w:cs="Times New Roman"/>
+          <w:sz w:val="24"/>
+          <w:szCs w:val="24"/>
+          <w:u w:val="single"/>
+        </w:rPr>
+        <w:t>AdvancementID</w:t>
+      </w:r>
+      <w:r>
+        <w:rPr>
+          <w:rFonts w:ascii="Times New Roman" w:hAnsi="Times New Roman" w:cs="Times New Roman"/>
+          <w:sz w:val="24"/>
+          <w:szCs w:val="24"/>
+        </w:rPr>
+        <w:t xml:space="preserve"> (int)</w:t>
+      </w:r>
+    </w:p>
+    <w:p>
+      <w:pPr>
+        <w:rPr>
+          <w:rFonts w:ascii="Times New Roman" w:hAnsi="Times New Roman" w:cs="Times New Roman"/>
+          <w:b/>
+          <w:bCs/>
           <w:sz w:val="24"/>
           <w:szCs w:val="24"/>
         </w:rPr>
@@ -2389,6 +2943,23 @@
         </w:rPr>
         <w:br w:type="page"/>
       </w:r>
+    </w:p>
+    <w:p>
+      <w:pPr>
+        <w:pStyle w:val="Heading1"/>
+        <w:rPr>
+          <w:rFonts w:ascii="Times New Roman" w:hAnsi="Times New Roman" w:cs="Times New Roman"/>
+          <w:sz w:val="24"/>
+          <w:szCs w:val="24"/>
+        </w:rPr>
+        <w:sectPr>
+          <w:type w:val="continuous"/>
+          <w:pgSz w:w="12240" w:h="15840"/>
+          <w:pgMar w:top="1440" w:right="1440" w:bottom="1440" w:left="1440" w:header="720" w:footer="720" w:gutter="0"/>
+          <w:cols w:num="3" w:space="720"/>
+          <w:docGrid w:linePitch="360"/>
+        </w:sectPr>
+      </w:pPr>
     </w:p>
     <w:p>
       <w:pPr>
@@ -2644,7 +3215,7 @@
                           </pic:cNvPicPr>
                         </pic:nvPicPr>
                         <pic:blipFill>
-                          <a:blip r:embed="rId10" cstate="print">
+                          <a:blip r:embed="rId11" cstate="print">
                             <a:extLst>
                               <a:ext uri="{28A0092B-C50C-407E-A947-70E740481C1C}">
                                 <a14:useLocalDpi xmlns:a14="http://schemas.microsoft.com/office/drawing/2010/main" val="0"/>
@@ -2721,7 +3292,7 @@
                           </pic:cNvPicPr>
                         </pic:nvPicPr>
                         <pic:blipFill>
-                          <a:blip r:embed="rId11" cstate="print">
+                          <a:blip r:embed="rId12" cstate="print">
                             <a:extLst>
                               <a:ext uri="{28A0092B-C50C-407E-A947-70E740481C1C}">
                                 <a14:useLocalDpi xmlns:a14="http://schemas.microsoft.com/office/drawing/2010/main" val="0"/>
@@ -2802,7 +3373,7 @@
                           </pic:cNvPicPr>
                         </pic:nvPicPr>
                         <pic:blipFill>
-                          <a:blip r:embed="rId12" cstate="print">
+                          <a:blip r:embed="rId13" cstate="print">
                             <a:extLst>
                               <a:ext uri="{28A0092B-C50C-407E-A947-70E740481C1C}">
                                 <a14:useLocalDpi xmlns:a14="http://schemas.microsoft.com/office/drawing/2010/main" val="0"/>
@@ -2883,7 +3454,7 @@
                           </pic:cNvPicPr>
                         </pic:nvPicPr>
                         <pic:blipFill>
-                          <a:blip r:embed="rId13" cstate="print">
+                          <a:blip r:embed="rId14" cstate="print">
                             <a:extLst>
                               <a:ext uri="{28A0092B-C50C-407E-A947-70E740481C1C}">
                                 <a14:useLocalDpi xmlns:a14="http://schemas.microsoft.com/office/drawing/2010/main" val="0"/>
@@ -2948,7 +3519,7 @@
               </w:rPr>
               <w:lastRenderedPageBreak/>
               <w:drawing>
-                <wp:inline distT="0" distB="0" distL="0" distR="0" wp14:anchorId="4D603836" wp14:editId="1FD88795">
+                <wp:inline distT="0" distB="0" distL="0" distR="0" wp14:anchorId="4D603836" wp14:editId="59CE6A9B">
                   <wp:extent cx="5952554" cy="4550980"/>
                   <wp:effectExtent l="0" t="0" r="0" b="2540"/>
                   <wp:docPr id="719865867" name="Picture 9"/>
@@ -2965,7 +3536,7 @@
                           </pic:cNvPicPr>
                         </pic:nvPicPr>
                         <pic:blipFill>
-                          <a:blip r:embed="rId14" cstate="print">
+                          <a:blip r:embed="rId15" cstate="print">
                             <a:extLst>
                               <a:ext uri="{28A0092B-C50C-407E-A947-70E740481C1C}">
                                 <a14:useLocalDpi xmlns:a14="http://schemas.microsoft.com/office/drawing/2010/main" val="0"/>
@@ -3071,7 +3642,7 @@
       </w:r>
     </w:p>
     <w:sectPr>
-      <w:footerReference w:type="default" r:id="rId15"/>
+      <w:type w:val="continuous"/>
       <w:pgSz w:w="12240" w:h="15840"/>
       <w:pgMar w:top="1440" w:right="1440" w:bottom="1440" w:left="1440" w:header="720" w:footer="720" w:gutter="0"/>
       <w:cols w:space="720"/>
@@ -5351,7 +5922,7 @@
   <w:style w:type="paragraph" w:default="1" w:styleId="Normal">
     <w:name w:val="Normal"/>
     <w:qFormat/>
-    <w:rsid w:val="00046998"/>
+    <w:rsid w:val="0069098E"/>
     <w:rPr>
       <w:sz w:val="20"/>
       <w:szCs w:val="20"/>

</xml_diff>

<commit_message>
Added a bit of database documentation and updated ToC
</commit_message>
<xml_diff>
--- a/milestone_3/350Report 3.docx
+++ b/milestone_3/350Report 3.docx
@@ -236,6 +236,8 @@
       <w:sdtEndPr>
         <w:rPr>
           <w:bCs/>
+          <w:i/>
+          <w:iCs/>
           <w:kern w:val="0"/>
           <w:lang w:eastAsia="en-US"/>
         </w:rPr>
@@ -298,7 +300,90 @@
             </w:tabs>
             <w:rPr>
               <w:rFonts w:ascii="Times New Roman" w:hAnsi="Times New Roman" w:cs="Times New Roman"/>
+              <w:sz w:val="24"/>
+              <w:szCs w:val="24"/>
+            </w:rPr>
+          </w:pPr>
+          <w:r>
+            <w:rPr>
+              <w:rFonts w:ascii="Times New Roman" w:hAnsi="Times New Roman" w:cs="Times New Roman"/>
+              <w:sz w:val="24"/>
+              <w:szCs w:val="24"/>
+            </w:rPr>
+            <w:t>Project Objective Statement</w:t>
+          </w:r>
+          <w:r>
+            <w:rPr>
+              <w:rFonts w:ascii="Times New Roman" w:hAnsi="Times New Roman" w:cs="Times New Roman"/>
               <w:noProof/>
+              <w:sz w:val="24"/>
+              <w:szCs w:val="24"/>
+            </w:rPr>
+            <w:tab/>
+          </w:r>
+          <w:r>
+            <w:rPr>
+              <w:rFonts w:ascii="Times New Roman" w:hAnsi="Times New Roman" w:cs="Times New Roman"/>
+              <w:sz w:val="24"/>
+              <w:szCs w:val="24"/>
+            </w:rPr>
+            <w:t>3</w:t>
+          </w:r>
+        </w:p>
+        <w:p>
+          <w:pPr>
+            <w:pStyle w:val="TOC2"/>
+            <w:tabs>
+              <w:tab w:val="right" w:pos="8828"/>
+            </w:tabs>
+            <w:rPr>
+              <w:rFonts w:ascii="Times New Roman" w:hAnsi="Times New Roman" w:cs="Times New Roman"/>
+              <w:sz w:val="24"/>
+              <w:szCs w:val="24"/>
+            </w:rPr>
+          </w:pPr>
+          <w:r>
+            <w:rPr>
+              <w:rFonts w:ascii="Times New Roman" w:hAnsi="Times New Roman" w:cs="Times New Roman"/>
+              <w:sz w:val="24"/>
+              <w:szCs w:val="24"/>
+            </w:rPr>
+            <w:t xml:space="preserve">Project </w:t>
+          </w:r>
+          <w:r>
+            <w:rPr>
+              <w:rFonts w:ascii="Times New Roman" w:hAnsi="Times New Roman" w:cs="Times New Roman"/>
+              <w:sz w:val="24"/>
+              <w:szCs w:val="24"/>
+            </w:rPr>
+            <w:t>Stakeholders</w:t>
+          </w:r>
+          <w:r>
+            <w:rPr>
+              <w:rFonts w:ascii="Times New Roman" w:hAnsi="Times New Roman" w:cs="Times New Roman"/>
+              <w:noProof/>
+              <w:sz w:val="24"/>
+              <w:szCs w:val="24"/>
+            </w:rPr>
+            <w:tab/>
+          </w:r>
+          <w:r>
+            <w:rPr>
+              <w:rFonts w:ascii="Times New Roman" w:hAnsi="Times New Roman" w:cs="Times New Roman"/>
+              <w:sz w:val="24"/>
+              <w:szCs w:val="24"/>
+            </w:rPr>
+            <w:t>3</w:t>
+          </w:r>
+        </w:p>
+        <w:p>
+          <w:pPr>
+            <w:pStyle w:val="TOC1"/>
+            <w:tabs>
+              <w:tab w:val="right" w:pos="8828"/>
+            </w:tabs>
+            <w:rPr>
+              <w:rFonts w:ascii="Times New Roman" w:hAnsi="Times New Roman" w:cs="Times New Roman"/>
               <w:sz w:val="24"/>
               <w:szCs w:val="24"/>
             </w:rPr>
@@ -310,6 +395,81 @@
               <w:szCs w:val="24"/>
             </w:rPr>
             <w:t>App Requirements</w:t>
+          </w:r>
+          <w:r>
+            <w:rPr>
+              <w:rFonts w:ascii="Times New Roman" w:hAnsi="Times New Roman" w:cs="Times New Roman"/>
+              <w:noProof/>
+              <w:sz w:val="24"/>
+              <w:szCs w:val="24"/>
+            </w:rPr>
+            <w:tab/>
+          </w:r>
+          <w:r>
+            <w:rPr>
+              <w:rFonts w:ascii="Times New Roman" w:hAnsi="Times New Roman" w:cs="Times New Roman"/>
+              <w:sz w:val="24"/>
+              <w:szCs w:val="24"/>
+            </w:rPr>
+            <w:t>4</w:t>
+          </w:r>
+        </w:p>
+        <w:p>
+          <w:pPr>
+            <w:pStyle w:val="TOC2"/>
+            <w:tabs>
+              <w:tab w:val="right" w:pos="8828"/>
+            </w:tabs>
+            <w:rPr>
+              <w:rFonts w:ascii="Times New Roman" w:hAnsi="Times New Roman" w:cs="Times New Roman"/>
+              <w:sz w:val="24"/>
+              <w:szCs w:val="24"/>
+            </w:rPr>
+          </w:pPr>
+          <w:r>
+            <w:rPr>
+              <w:rFonts w:ascii="Times New Roman" w:hAnsi="Times New Roman" w:cs="Times New Roman"/>
+              <w:sz w:val="24"/>
+              <w:szCs w:val="24"/>
+            </w:rPr>
+            <w:t>Functional Requirements</w:t>
+          </w:r>
+          <w:r>
+            <w:rPr>
+              <w:rFonts w:ascii="Times New Roman" w:hAnsi="Times New Roman" w:cs="Times New Roman"/>
+              <w:sz w:val="24"/>
+              <w:szCs w:val="24"/>
+            </w:rPr>
+            <w:tab/>
+          </w:r>
+          <w:r>
+            <w:rPr>
+              <w:rFonts w:ascii="Times New Roman" w:hAnsi="Times New Roman" w:cs="Times New Roman"/>
+              <w:sz w:val="24"/>
+              <w:szCs w:val="24"/>
+            </w:rPr>
+            <w:t>4</w:t>
+          </w:r>
+        </w:p>
+        <w:p>
+          <w:pPr>
+            <w:pStyle w:val="TOC2"/>
+            <w:tabs>
+              <w:tab w:val="right" w:pos="8828"/>
+            </w:tabs>
+            <w:rPr>
+              <w:rFonts w:ascii="Times New Roman" w:hAnsi="Times New Roman" w:cs="Times New Roman"/>
+              <w:sz w:val="24"/>
+              <w:szCs w:val="24"/>
+            </w:rPr>
+          </w:pPr>
+          <w:r>
+            <w:rPr>
+              <w:rFonts w:ascii="Times New Roman" w:hAnsi="Times New Roman" w:cs="Times New Roman"/>
+              <w:sz w:val="24"/>
+              <w:szCs w:val="24"/>
+            </w:rPr>
+            <w:t>Non-Functional requirements</w:t>
           </w:r>
           <w:r>
             <w:rPr>
@@ -393,6 +553,81 @@
               <w:sz w:val="24"/>
               <w:szCs w:val="24"/>
             </w:rPr>
+            <w:t>ER Diagram Images</w:t>
+          </w:r>
+          <w:r>
+            <w:rPr>
+              <w:rFonts w:ascii="Times New Roman" w:hAnsi="Times New Roman" w:cs="Times New Roman"/>
+              <w:sz w:val="24"/>
+              <w:szCs w:val="24"/>
+            </w:rPr>
+            <w:tab/>
+          </w:r>
+          <w:r>
+            <w:rPr>
+              <w:rFonts w:ascii="Times New Roman" w:hAnsi="Times New Roman" w:cs="Times New Roman"/>
+              <w:sz w:val="24"/>
+              <w:szCs w:val="24"/>
+            </w:rPr>
+            <w:t>5</w:t>
+          </w:r>
+        </w:p>
+        <w:p>
+          <w:pPr>
+            <w:pStyle w:val="TOC2"/>
+            <w:tabs>
+              <w:tab w:val="right" w:pos="8828"/>
+            </w:tabs>
+            <w:rPr>
+              <w:rFonts w:ascii="Times New Roman" w:hAnsi="Times New Roman" w:cs="Times New Roman"/>
+              <w:sz w:val="24"/>
+              <w:szCs w:val="24"/>
+            </w:rPr>
+          </w:pPr>
+          <w:r>
+            <w:rPr>
+              <w:rFonts w:ascii="Times New Roman" w:hAnsi="Times New Roman" w:cs="Times New Roman"/>
+              <w:sz w:val="24"/>
+              <w:szCs w:val="24"/>
+            </w:rPr>
+            <w:t>Schema Diagram</w:t>
+          </w:r>
+          <w:r>
+            <w:rPr>
+              <w:rFonts w:ascii="Times New Roman" w:hAnsi="Times New Roman" w:cs="Times New Roman"/>
+              <w:noProof/>
+              <w:sz w:val="24"/>
+              <w:szCs w:val="24"/>
+            </w:rPr>
+            <w:tab/>
+          </w:r>
+          <w:r>
+            <w:rPr>
+              <w:rFonts w:ascii="Times New Roman" w:hAnsi="Times New Roman" w:cs="Times New Roman"/>
+              <w:sz w:val="24"/>
+              <w:szCs w:val="24"/>
+            </w:rPr>
+            <w:t>5</w:t>
+          </w:r>
+        </w:p>
+        <w:p>
+          <w:pPr>
+            <w:pStyle w:val="TOC2"/>
+            <w:tabs>
+              <w:tab w:val="right" w:pos="8828"/>
+            </w:tabs>
+            <w:rPr>
+              <w:rFonts w:ascii="Times New Roman" w:hAnsi="Times New Roman" w:cs="Times New Roman"/>
+              <w:sz w:val="24"/>
+              <w:szCs w:val="24"/>
+            </w:rPr>
+          </w:pPr>
+          <w:r>
+            <w:rPr>
+              <w:rFonts w:ascii="Times New Roman" w:hAnsi="Times New Roman" w:cs="Times New Roman"/>
+              <w:sz w:val="24"/>
+              <w:szCs w:val="24"/>
+            </w:rPr>
             <w:t>Business Rules</w:t>
           </w:r>
           <w:r>
@@ -402,6 +637,13 @@
               <w:szCs w:val="24"/>
             </w:rPr>
             <w:tab/>
+          </w:r>
+          <w:r>
+            <w:rPr>
+              <w:rFonts w:ascii="Times New Roman" w:hAnsi="Times New Roman" w:cs="Times New Roman"/>
+              <w:sz w:val="24"/>
+              <w:szCs w:val="24"/>
+            </w:rPr>
             <w:t>6</w:t>
           </w:r>
         </w:p>
@@ -490,7 +732,6 @@
             </w:tabs>
             <w:rPr>
               <w:rFonts w:ascii="Times New Roman" w:hAnsi="Times New Roman" w:cs="Times New Roman"/>
-              <w:noProof/>
               <w:sz w:val="24"/>
               <w:szCs w:val="24"/>
             </w:rPr>
@@ -501,7 +742,7 @@
               <w:sz w:val="24"/>
               <w:szCs w:val="24"/>
             </w:rPr>
-            <w:t>es</w:t>
+            <w:t>GitHub Access</w:t>
           </w:r>
           <w:r>
             <w:rPr>
@@ -518,10 +759,48 @@
               <w:sz w:val="24"/>
               <w:szCs w:val="24"/>
             </w:rPr>
-            <w:t>8</w:t>
+            <w:t>7</w:t>
           </w:r>
         </w:p>
-        <w:p/>
+        <w:p>
+          <w:pPr>
+            <w:pStyle w:val="TOC2"/>
+            <w:tabs>
+              <w:tab w:val="right" w:pos="8828"/>
+            </w:tabs>
+            <w:rPr>
+              <w:rFonts w:ascii="Times New Roman" w:hAnsi="Times New Roman" w:cs="Times New Roman"/>
+              <w:noProof/>
+              <w:sz w:val="24"/>
+              <w:szCs w:val="24"/>
+            </w:rPr>
+          </w:pPr>
+          <w:r>
+            <w:rPr>
+              <w:rFonts w:ascii="Times New Roman" w:hAnsi="Times New Roman" w:cs="Times New Roman"/>
+              <w:sz w:val="24"/>
+              <w:szCs w:val="24"/>
+            </w:rPr>
+            <w:t>Accessing the Database</w:t>
+          </w:r>
+          <w:r>
+            <w:rPr>
+              <w:rFonts w:ascii="Times New Roman" w:hAnsi="Times New Roman" w:cs="Times New Roman"/>
+              <w:noProof/>
+              <w:sz w:val="24"/>
+              <w:szCs w:val="24"/>
+            </w:rPr>
+            <w:tab/>
+          </w:r>
+          <w:r>
+            <w:rPr>
+              <w:rFonts w:ascii="Times New Roman" w:hAnsi="Times New Roman" w:cs="Times New Roman"/>
+              <w:sz w:val="24"/>
+              <w:szCs w:val="24"/>
+            </w:rPr>
+            <w:t>7</w:t>
+          </w:r>
+        </w:p>
       </w:sdtContent>
     </w:sdt>
     <w:p>
@@ -2982,21 +3261,67 @@
     </w:p>
     <w:p>
       <w:pPr>
-        <w:rPr>
-          <w:rFonts w:ascii="Times New Roman" w:hAnsi="Times New Roman" w:cs="Times New Roman"/>
-          <w:sz w:val="24"/>
-          <w:szCs w:val="24"/>
-        </w:rPr>
-      </w:pPr>
-    </w:p>
-    <w:p>
-      <w:pPr>
-        <w:rPr>
-          <w:rFonts w:ascii="Times New Roman" w:hAnsi="Times New Roman" w:cs="Times New Roman"/>
-          <w:sz w:val="24"/>
-          <w:szCs w:val="24"/>
-        </w:rPr>
-      </w:pPr>
+        <w:pStyle w:val="Heading2"/>
+        <w:rPr>
+          <w:rFonts w:ascii="Times New Roman" w:hAnsi="Times New Roman" w:cs="Times New Roman"/>
+          <w:sz w:val="24"/>
+          <w:szCs w:val="24"/>
+        </w:rPr>
+      </w:pPr>
+      <w:r>
+        <w:rPr>
+          <w:rFonts w:ascii="Times New Roman" w:hAnsi="Times New Roman" w:cs="Times New Roman"/>
+          <w:sz w:val="24"/>
+          <w:szCs w:val="24"/>
+        </w:rPr>
+        <w:t>Github Access</w:t>
+      </w:r>
+    </w:p>
+    <w:p>
+      <w:r>
+        <w:t xml:space="preserve">Scripts for creating, populating, and clearing the database are found on the </w:t>
+      </w:r>
+      <w:r>
+        <w:t>GitHub repository under the Milestone 3 folder</w:t>
+      </w:r>
+      <w:r>
+        <w:t>.</w:t>
+      </w:r>
+      <w:r>
+        <w:t xml:space="preserve"> The GitHub repository </w:t>
+      </w:r>
+      <w:r>
+        <w:t xml:space="preserve">is accessible at </w:t>
+      </w:r>
+      <w:hyperlink r:id="rId11" w:history="1">
+        <w:r>
+          <w:rPr>
+            <w:rStyle w:val="Hyperlink"/>
+          </w:rPr>
+          <w:t>https://github.com/suspenceb/TerrariaCraftingRepo</w:t>
+        </w:r>
+      </w:hyperlink>
+      <w:r>
+        <w:t xml:space="preserve">. </w:t>
+      </w:r>
+    </w:p>
+    <w:p>
+      <w:pPr>
+        <w:pStyle w:val="Heading2"/>
+        <w:rPr>
+          <w:rFonts w:ascii="Times New Roman" w:hAnsi="Times New Roman" w:cs="Times New Roman"/>
+          <w:sz w:val="24"/>
+          <w:szCs w:val="24"/>
+        </w:rPr>
+      </w:pPr>
+      <w:r>
+        <w:rPr>
+          <w:rFonts w:ascii="Times New Roman" w:hAnsi="Times New Roman" w:cs="Times New Roman"/>
+          <w:sz w:val="24"/>
+          <w:szCs w:val="24"/>
+        </w:rPr>
+        <w:t>Accessing the Database</w:t>
+      </w:r>
     </w:p>
     <w:p>
       <w:pPr>
@@ -3215,7 +3540,7 @@
                           </pic:cNvPicPr>
                         </pic:nvPicPr>
                         <pic:blipFill>
-                          <a:blip r:embed="rId11" cstate="print">
+                          <a:blip r:embed="rId12" cstate="print">
                             <a:extLst>
                               <a:ext uri="{28A0092B-C50C-407E-A947-70E740481C1C}">
                                 <a14:useLocalDpi xmlns:a14="http://schemas.microsoft.com/office/drawing/2010/main" val="0"/>
@@ -3292,7 +3617,7 @@
                           </pic:cNvPicPr>
                         </pic:nvPicPr>
                         <pic:blipFill>
-                          <a:blip r:embed="rId12" cstate="print">
+                          <a:blip r:embed="rId13" cstate="print">
                             <a:extLst>
                               <a:ext uri="{28A0092B-C50C-407E-A947-70E740481C1C}">
                                 <a14:useLocalDpi xmlns:a14="http://schemas.microsoft.com/office/drawing/2010/main" val="0"/>
@@ -3373,7 +3698,7 @@
                           </pic:cNvPicPr>
                         </pic:nvPicPr>
                         <pic:blipFill>
-                          <a:blip r:embed="rId13" cstate="print">
+                          <a:blip r:embed="rId14" cstate="print">
                             <a:extLst>
                               <a:ext uri="{28A0092B-C50C-407E-A947-70E740481C1C}">
                                 <a14:useLocalDpi xmlns:a14="http://schemas.microsoft.com/office/drawing/2010/main" val="0"/>
@@ -3454,7 +3779,7 @@
                           </pic:cNvPicPr>
                         </pic:nvPicPr>
                         <pic:blipFill>
-                          <a:blip r:embed="rId14" cstate="print">
+                          <a:blip r:embed="rId15" cstate="print">
                             <a:extLst>
                               <a:ext uri="{28A0092B-C50C-407E-A947-70E740481C1C}">
                                 <a14:useLocalDpi xmlns:a14="http://schemas.microsoft.com/office/drawing/2010/main" val="0"/>
@@ -3519,7 +3844,7 @@
               </w:rPr>
               <w:lastRenderedPageBreak/>
               <w:drawing>
-                <wp:inline distT="0" distB="0" distL="0" distR="0" wp14:anchorId="4D603836" wp14:editId="59CE6A9B">
+                <wp:inline distT="0" distB="0" distL="0" distR="0" wp14:anchorId="4D603836" wp14:editId="5A1CAD7A">
                   <wp:extent cx="5952554" cy="4550980"/>
                   <wp:effectExtent l="0" t="0" r="0" b="2540"/>
                   <wp:docPr id="719865867" name="Picture 9"/>
@@ -3536,7 +3861,7 @@
                           </pic:cNvPicPr>
                         </pic:nvPicPr>
                         <pic:blipFill>
-                          <a:blip r:embed="rId15" cstate="print">
+                          <a:blip r:embed="rId16" cstate="print">
                             <a:extLst>
                               <a:ext uri="{28A0092B-C50C-407E-A947-70E740481C1C}">
                                 <a14:useLocalDpi xmlns:a14="http://schemas.microsoft.com/office/drawing/2010/main" val="0"/>

</xml_diff>

<commit_message>
Added DB connection instructions
</commit_message>
<xml_diff>
--- a/milestone_3/350Report 3.docx
+++ b/milestone_3/350Report 3.docx
@@ -984,23 +984,13 @@
         </w:rPr>
         <w:t xml:space="preserve">ur creation </w:t>
       </w:r>
-      <w:proofErr w:type="gramStart"/>
-      <w:r>
-        <w:rPr>
-          <w:rFonts w:ascii="Times New Roman" w:hAnsi="Times New Roman" w:cs="Times New Roman"/>
-          <w:sz w:val="24"/>
-          <w:szCs w:val="24"/>
-        </w:rPr>
-        <w:t>team</w:t>
-      </w:r>
-      <w:proofErr w:type="gramEnd"/>
-      <w:r>
-        <w:rPr>
-          <w:rFonts w:ascii="Times New Roman" w:hAnsi="Times New Roman" w:cs="Times New Roman"/>
-          <w:sz w:val="24"/>
-          <w:szCs w:val="24"/>
-        </w:rPr>
-        <w:t>.</w:t>
+      <w:r>
+        <w:rPr>
+          <w:rFonts w:ascii="Times New Roman" w:hAnsi="Times New Roman" w:cs="Times New Roman"/>
+          <w:sz w:val="24"/>
+          <w:szCs w:val="24"/>
+        </w:rPr>
+        <w:t>team.</w:t>
       </w:r>
       <w:r>
         <w:rPr>
@@ -1063,25 +1053,7 @@
           <w:sz w:val="24"/>
           <w:szCs w:val="24"/>
         </w:rPr>
-        <w:t xml:space="preserve">, the </w:t>
-      </w:r>
-      <w:proofErr w:type="gramStart"/>
-      <w:r>
-        <w:rPr>
-          <w:rFonts w:ascii="Times New Roman" w:hAnsi="Times New Roman" w:cs="Times New Roman"/>
-          <w:sz w:val="24"/>
-          <w:szCs w:val="24"/>
-        </w:rPr>
-        <w:t>aforementioned four</w:t>
-      </w:r>
-      <w:proofErr w:type="gramEnd"/>
-      <w:r>
-        <w:rPr>
-          <w:rFonts w:ascii="Times New Roman" w:hAnsi="Times New Roman" w:cs="Times New Roman"/>
-          <w:sz w:val="24"/>
-          <w:szCs w:val="24"/>
-        </w:rPr>
-        <w:t xml:space="preserve"> horsemen of this project,</w:t>
+        <w:t>, the aforementioned four horsemen of this project,</w:t>
       </w:r>
       <w:r>
         <w:rPr>
@@ -1206,18 +1178,8 @@
           <w:sz w:val="24"/>
           <w:szCs w:val="24"/>
         </w:rPr>
-        <w:t xml:space="preserve">ill things with </w:t>
-      </w:r>
-      <w:proofErr w:type="gramStart"/>
-      <w:r>
-        <w:rPr>
-          <w:rFonts w:ascii="Times New Roman" w:hAnsi="Times New Roman" w:cs="Times New Roman"/>
-          <w:sz w:val="24"/>
-          <w:szCs w:val="24"/>
-        </w:rPr>
-        <w:t>yo-yo's</w:t>
-      </w:r>
-      <w:proofErr w:type="gramEnd"/>
+        <w:t>ill things with yo-yo's</w:t>
+      </w:r>
       <w:r>
         <w:rPr>
           <w:rFonts w:ascii="Times New Roman" w:hAnsi="Times New Roman" w:cs="Times New Roman"/>
@@ -1332,25 +1294,7 @@
           <w:sz w:val="24"/>
           <w:szCs w:val="24"/>
         </w:rPr>
-        <w:t xml:space="preserve">A: Terraria wiki exists, but you </w:t>
-      </w:r>
-      <w:proofErr w:type="gramStart"/>
-      <w:r>
-        <w:rPr>
-          <w:rFonts w:ascii="Times New Roman" w:hAnsi="Times New Roman" w:cs="Times New Roman"/>
-          <w:sz w:val="24"/>
-          <w:szCs w:val="24"/>
-        </w:rPr>
-        <w:t>have to</w:t>
-      </w:r>
-      <w:proofErr w:type="gramEnd"/>
-      <w:r>
-        <w:rPr>
-          <w:rFonts w:ascii="Times New Roman" w:hAnsi="Times New Roman" w:cs="Times New Roman"/>
-          <w:sz w:val="24"/>
-          <w:szCs w:val="24"/>
-        </w:rPr>
-        <w:t xml:space="preserve"> browse the wiki. Stats </w:t>
+        <w:t xml:space="preserve">A: Terraria wiki exists, but you have to browse the wiki. Stats </w:t>
       </w:r>
       <w:r>
         <w:rPr>
@@ -3282,111 +3226,111 @@
         <w:spacing w:line="360" w:lineRule="auto"/>
         <w:rPr>
           <w:rFonts w:ascii="Times New Roman" w:hAnsi="Times New Roman" w:cs="Times New Roman"/>
-          <w:sz w:val="26"/>
-          <w:szCs w:val="26"/>
-        </w:rPr>
-      </w:pPr>
-      <w:r>
-        <w:rPr>
-          <w:rFonts w:ascii="Times New Roman" w:hAnsi="Times New Roman" w:cs="Times New Roman"/>
-          <w:sz w:val="26"/>
-          <w:szCs w:val="26"/>
+          <w:sz w:val="24"/>
+          <w:szCs w:val="24"/>
+        </w:rPr>
+      </w:pPr>
+      <w:r>
+        <w:rPr>
+          <w:rFonts w:ascii="Times New Roman" w:hAnsi="Times New Roman" w:cs="Times New Roman"/>
+          <w:sz w:val="24"/>
+          <w:szCs w:val="24"/>
         </w:rPr>
         <w:t xml:space="preserve">Scripts for creating, populating, and clearing the database are found on the </w:t>
       </w:r>
       <w:r>
         <w:rPr>
           <w:rFonts w:ascii="Times New Roman" w:hAnsi="Times New Roman" w:cs="Times New Roman"/>
-          <w:sz w:val="26"/>
-          <w:szCs w:val="26"/>
+          <w:sz w:val="24"/>
+          <w:szCs w:val="24"/>
         </w:rPr>
         <w:t>GitHub repository under the Milestone 3 folder</w:t>
       </w:r>
       <w:r>
         <w:rPr>
           <w:rFonts w:ascii="Times New Roman" w:hAnsi="Times New Roman" w:cs="Times New Roman"/>
-          <w:sz w:val="26"/>
-          <w:szCs w:val="26"/>
+          <w:sz w:val="24"/>
+          <w:szCs w:val="24"/>
         </w:rPr>
         <w:t>.</w:t>
       </w:r>
       <w:r>
         <w:rPr>
           <w:rFonts w:ascii="Times New Roman" w:hAnsi="Times New Roman" w:cs="Times New Roman"/>
-          <w:sz w:val="26"/>
-          <w:szCs w:val="26"/>
+          <w:sz w:val="24"/>
+          <w:szCs w:val="24"/>
         </w:rPr>
         <w:t xml:space="preserve"> The GitHub repository </w:t>
       </w:r>
       <w:r>
         <w:rPr>
           <w:rFonts w:ascii="Times New Roman" w:hAnsi="Times New Roman" w:cs="Times New Roman"/>
-          <w:sz w:val="26"/>
-          <w:szCs w:val="26"/>
+          <w:sz w:val="24"/>
+          <w:szCs w:val="24"/>
         </w:rPr>
         <w:t xml:space="preserve">is accessible at </w:t>
       </w:r>
       <w:r>
         <w:rPr>
           <w:rFonts w:ascii="Times New Roman" w:hAnsi="Times New Roman" w:cs="Times New Roman"/>
-          <w:sz w:val="26"/>
-          <w:szCs w:val="26"/>
+          <w:sz w:val="24"/>
+          <w:szCs w:val="24"/>
         </w:rPr>
         <w:fldChar w:fldCharType="begin"/>
       </w:r>
       <w:r>
         <w:rPr>
           <w:rFonts w:ascii="Times New Roman" w:hAnsi="Times New Roman" w:cs="Times New Roman"/>
-          <w:sz w:val="26"/>
-          <w:szCs w:val="26"/>
+          <w:sz w:val="24"/>
+          <w:szCs w:val="24"/>
         </w:rPr>
         <w:instrText>HYPERLINK "</w:instrText>
       </w:r>
       <w:r>
         <w:rPr>
           <w:rFonts w:ascii="Times New Roman" w:hAnsi="Times New Roman" w:cs="Times New Roman"/>
-          <w:sz w:val="26"/>
-          <w:szCs w:val="26"/>
+          <w:sz w:val="24"/>
+          <w:szCs w:val="24"/>
         </w:rPr>
         <w:instrText>https://github.com/suspenceb/TerrariaCraftingRepo</w:instrText>
       </w:r>
       <w:r>
         <w:rPr>
           <w:rFonts w:ascii="Times New Roman" w:hAnsi="Times New Roman" w:cs="Times New Roman"/>
-          <w:sz w:val="26"/>
-          <w:szCs w:val="26"/>
+          <w:sz w:val="24"/>
+          <w:szCs w:val="24"/>
         </w:rPr>
         <w:instrText>"</w:instrText>
       </w:r>
       <w:r>
         <w:rPr>
           <w:rFonts w:ascii="Times New Roman" w:hAnsi="Times New Roman" w:cs="Times New Roman"/>
-          <w:sz w:val="26"/>
-          <w:szCs w:val="26"/>
+          <w:sz w:val="24"/>
+          <w:szCs w:val="24"/>
         </w:rPr>
         <w:fldChar w:fldCharType="separate"/>
       </w:r>
       <w:r>
         <w:rPr>
           <w:rFonts w:ascii="Times New Roman" w:hAnsi="Times New Roman" w:cs="Times New Roman"/>
-          <w:sz w:val="26"/>
-          <w:szCs w:val="26"/>
+          <w:sz w:val="24"/>
+          <w:szCs w:val="24"/>
         </w:rPr>
         <w:t>https://github.com/suspenceb/TerrariaCraftingRepo</w:t>
       </w:r>
       <w:r>
         <w:rPr>
           <w:rFonts w:ascii="Times New Roman" w:hAnsi="Times New Roman" w:cs="Times New Roman"/>
-          <w:sz w:val="26"/>
-          <w:szCs w:val="26"/>
+          <w:sz w:val="24"/>
+          <w:szCs w:val="24"/>
         </w:rPr>
         <w:fldChar w:fldCharType="end"/>
       </w:r>
       <w:r>
         <w:rPr>
           <w:rFonts w:ascii="Times New Roman" w:hAnsi="Times New Roman" w:cs="Times New Roman"/>
-          <w:sz w:val="26"/>
-          <w:szCs w:val="26"/>
+          <w:sz w:val="24"/>
+          <w:szCs w:val="24"/>
         </w:rPr>
         <w:t>.</w:t>
       </w:r>
@@ -3411,6 +3355,175 @@
     </w:p>
     <w:p>
       <w:pPr>
+        <w:pStyle w:val="ListParagraph"/>
+        <w:numPr>
+          <w:ilvl w:val="0"/>
+          <w:numId w:val="18"/>
+        </w:numPr>
+        <w:rPr>
+          <w:rFonts w:ascii="Times New Roman" w:hAnsi="Times New Roman" w:cs="Times New Roman"/>
+          <w:sz w:val="24"/>
+          <w:szCs w:val="24"/>
+        </w:rPr>
+      </w:pPr>
+      <w:r>
+        <w:rPr>
+          <w:rFonts w:ascii="Times New Roman" w:hAnsi="Times New Roman" w:cs="Times New Roman"/>
+          <w:sz w:val="24"/>
+          <w:szCs w:val="24"/>
+        </w:rPr>
+        <w:t>Connect to the IT&amp;C VPN</w:t>
+      </w:r>
+    </w:p>
+    <w:p>
+      <w:pPr>
+        <w:pStyle w:val="ListParagraph"/>
+        <w:numPr>
+          <w:ilvl w:val="0"/>
+          <w:numId w:val="18"/>
+        </w:numPr>
+        <w:rPr>
+          <w:rFonts w:ascii="Times New Roman" w:hAnsi="Times New Roman" w:cs="Times New Roman"/>
+          <w:sz w:val="24"/>
+          <w:szCs w:val="24"/>
+        </w:rPr>
+      </w:pPr>
+      <w:r>
+        <w:rPr>
+          <w:rFonts w:ascii="Times New Roman" w:hAnsi="Times New Roman" w:cs="Times New Roman"/>
+          <w:sz w:val="24"/>
+          <w:szCs w:val="24"/>
+        </w:rPr>
+        <w:t>Open a command prompt and SSH into the server with:</w:t>
+      </w:r>
+    </w:p>
+    <w:p>
+      <w:pPr>
+        <w:pStyle w:val="ListParagraph"/>
+        <w:numPr>
+          <w:ilvl w:val="0"/>
+          <w:numId w:val="18"/>
+        </w:numPr>
+        <w:rPr>
+          <w:rFonts w:ascii="Times New Roman" w:hAnsi="Times New Roman" w:cs="Times New Roman"/>
+          <w:sz w:val="24"/>
+          <w:szCs w:val="24"/>
+        </w:rPr>
+      </w:pPr>
+      <w:proofErr w:type="spellStart"/>
+      <w:r>
+        <w:rPr>
+          <w:rFonts w:ascii="Times New Roman" w:hAnsi="Times New Roman" w:cs="Times New Roman"/>
+          <w:sz w:val="24"/>
+          <w:szCs w:val="24"/>
+        </w:rPr>
+        <w:t>ssh</w:t>
+      </w:r>
+      <w:proofErr w:type="spellEnd"/>
+      <w:r>
+        <w:rPr>
+          <w:rFonts w:ascii="Times New Roman" w:hAnsi="Times New Roman" w:cs="Times New Roman"/>
+          <w:sz w:val="24"/>
+          <w:szCs w:val="24"/>
+        </w:rPr>
+        <w:t xml:space="preserve"> username</w:t>
+      </w:r>
+      <w:r>
+        <w:rPr>
+          <w:rFonts w:ascii="Times New Roman" w:hAnsi="Times New Roman" w:cs="Times New Roman"/>
+          <w:sz w:val="24"/>
+          <w:szCs w:val="24"/>
+        </w:rPr>
+        <w:t>@172.16.32.12</w:t>
+      </w:r>
+    </w:p>
+    <w:p>
+      <w:pPr>
+        <w:pStyle w:val="ListParagraph"/>
+        <w:numPr>
+          <w:ilvl w:val="0"/>
+          <w:numId w:val="18"/>
+        </w:numPr>
+        <w:rPr>
+          <w:rFonts w:ascii="Times New Roman" w:hAnsi="Times New Roman" w:cs="Times New Roman"/>
+          <w:sz w:val="24"/>
+          <w:szCs w:val="24"/>
+        </w:rPr>
+      </w:pPr>
+      <w:r>
+        <w:rPr>
+          <w:rFonts w:ascii="Times New Roman" w:hAnsi="Times New Roman" w:cs="Times New Roman"/>
+          <w:sz w:val="24"/>
+          <w:szCs w:val="24"/>
+        </w:rPr>
+        <w:t>Navigate to our Docker folder in /docker.</w:t>
+      </w:r>
+    </w:p>
+    <w:p>
+      <w:pPr>
+        <w:pStyle w:val="ListParagraph"/>
+        <w:numPr>
+          <w:ilvl w:val="0"/>
+          <w:numId w:val="18"/>
+        </w:numPr>
+        <w:rPr>
+          <w:rFonts w:ascii="Times New Roman" w:hAnsi="Times New Roman" w:cs="Times New Roman"/>
+          <w:sz w:val="24"/>
+          <w:szCs w:val="24"/>
+        </w:rPr>
+      </w:pPr>
+      <w:r>
+        <w:rPr>
+          <w:rFonts w:ascii="Times New Roman" w:hAnsi="Times New Roman" w:cs="Times New Roman"/>
+          <w:sz w:val="24"/>
+          <w:szCs w:val="24"/>
+        </w:rPr>
+        <w:t xml:space="preserve">Turn on the Database and </w:t>
+      </w:r>
+      <w:proofErr w:type="spellStart"/>
+      <w:r>
+        <w:rPr>
+          <w:rFonts w:ascii="Times New Roman" w:hAnsi="Times New Roman" w:cs="Times New Roman"/>
+          <w:sz w:val="24"/>
+          <w:szCs w:val="24"/>
+        </w:rPr>
+        <w:t>PHPMyAdmin</w:t>
+      </w:r>
+      <w:proofErr w:type="spellEnd"/>
+      <w:r>
+        <w:rPr>
+          <w:rFonts w:ascii="Times New Roman" w:hAnsi="Times New Roman" w:cs="Times New Roman"/>
+          <w:sz w:val="24"/>
+          <w:szCs w:val="24"/>
+        </w:rPr>
+        <w:t xml:space="preserve"> with docker compose up -d (It can be turned off with docker compose down) (Information about the current images can be seen with docker </w:t>
+      </w:r>
+      <w:proofErr w:type="spellStart"/>
+      <w:r>
+        <w:rPr>
+          <w:rFonts w:ascii="Times New Roman" w:hAnsi="Times New Roman" w:cs="Times New Roman"/>
+          <w:sz w:val="24"/>
+          <w:szCs w:val="24"/>
+        </w:rPr>
+        <w:t>ps</w:t>
+      </w:r>
+      <w:proofErr w:type="spellEnd"/>
+      <w:r>
+        <w:rPr>
+          <w:rFonts w:ascii="Times New Roman" w:hAnsi="Times New Roman" w:cs="Times New Roman"/>
+          <w:sz w:val="24"/>
+          <w:szCs w:val="24"/>
+        </w:rPr>
+        <w:t>)</w:t>
+      </w:r>
+    </w:p>
+    <w:p>
+      <w:pPr>
+        <w:pStyle w:val="ListParagraph"/>
+        <w:numPr>
+          <w:ilvl w:val="0"/>
+          <w:numId w:val="18"/>
+        </w:numPr>
         <w:rPr>
           <w:rFonts w:ascii="Times New Roman" w:hAnsi="Times New Roman" w:cs="Times New Roman"/>
           <w:b/>
@@ -3422,6 +3535,94 @@
           <w:szCs w:val="24"/>
         </w:rPr>
       </w:pPr>
+      <w:r>
+        <w:rPr>
+          <w:rFonts w:ascii="Times New Roman" w:hAnsi="Times New Roman" w:cs="Times New Roman"/>
+          <w:sz w:val="24"/>
+          <w:szCs w:val="24"/>
+        </w:rPr>
+        <w:t xml:space="preserve">Connect to </w:t>
+      </w:r>
+      <w:proofErr w:type="spellStart"/>
+      <w:r>
+        <w:rPr>
+          <w:rFonts w:ascii="Times New Roman" w:hAnsi="Times New Roman" w:cs="Times New Roman"/>
+          <w:sz w:val="24"/>
+          <w:szCs w:val="24"/>
+        </w:rPr>
+        <w:t>PHPMyAdmin</w:t>
+      </w:r>
+      <w:proofErr w:type="spellEnd"/>
+      <w:r>
+        <w:rPr>
+          <w:rFonts w:ascii="Times New Roman" w:hAnsi="Times New Roman" w:cs="Times New Roman"/>
+          <w:sz w:val="24"/>
+          <w:szCs w:val="24"/>
+        </w:rPr>
+        <w:t xml:space="preserve"> with http</w:t>
+      </w:r>
+      <w:r>
+        <w:rPr>
+          <w:rFonts w:ascii="Times New Roman" w:hAnsi="Times New Roman" w:cs="Times New Roman"/>
+          <w:sz w:val="24"/>
+          <w:szCs w:val="24"/>
+        </w:rPr>
+        <w:t>://</w:t>
+      </w:r>
+      <w:r>
+        <w:rPr>
+          <w:rFonts w:ascii="Times New Roman" w:hAnsi="Times New Roman" w:cs="Times New Roman"/>
+          <w:sz w:val="24"/>
+          <w:szCs w:val="24"/>
+        </w:rPr>
+        <w:t>172.16.32.12</w:t>
+      </w:r>
+      <w:r>
+        <w:rPr>
+          <w:rFonts w:ascii="Times New Roman" w:hAnsi="Times New Roman" w:cs="Times New Roman"/>
+          <w:sz w:val="24"/>
+          <w:szCs w:val="24"/>
+        </w:rPr>
+        <w:t>:</w:t>
+      </w:r>
+      <w:r>
+        <w:rPr>
+          <w:rFonts w:ascii="Times New Roman" w:hAnsi="Times New Roman" w:cs="Times New Roman"/>
+          <w:sz w:val="24"/>
+          <w:szCs w:val="24"/>
+        </w:rPr>
+        <w:t>8000 in your browser</w:t>
+      </w:r>
+      <w:r>
+        <w:rPr>
+          <w:rFonts w:ascii="Times New Roman" w:hAnsi="Times New Roman" w:cs="Times New Roman"/>
+          <w:sz w:val="24"/>
+          <w:szCs w:val="24"/>
+        </w:rPr>
+        <w:t>.</w:t>
+      </w:r>
+    </w:p>
+    <w:p>
+      <w:pPr>
+        <w:rPr>
+          <w:rFonts w:ascii="Times New Roman" w:hAnsi="Times New Roman" w:cs="Times New Roman"/>
+          <w:b/>
+          <w:bCs/>
+          <w:caps/>
+          <w:color w:val="FFFFFF" w:themeColor="background1"/>
+          <w:spacing w:val="15"/>
+          <w:sz w:val="24"/>
+          <w:szCs w:val="24"/>
+        </w:rPr>
+      </w:pPr>
+      <w:r>
+        <w:rPr>
+          <w:rFonts w:ascii="Times New Roman" w:hAnsi="Times New Roman" w:cs="Times New Roman"/>
+          <w:sz w:val="24"/>
+          <w:szCs w:val="24"/>
+        </w:rPr>
+        <w:t>Note: For convenience, the domain db.beerefamily.org has been registered to point to 172.16.32.12 and can be used in place of the IP address.</w:t>
+      </w:r>
       <w:r>
         <w:rPr>
           <w:rFonts w:ascii="Times New Roman" w:hAnsi="Times New Roman" w:cs="Times New Roman"/>
@@ -5656,6 +5857,97 @@
     </w:lvl>
   </w:abstractNum>
   <w:abstractNum w:abstractNumId="15" w15:restartNumberingAfterBreak="0">
+    <w:nsid w:val="746B72FA"/>
+    <w:multiLevelType w:val="hybridMultilevel"/>
+    <w:tmpl w:val="E1DC30E6"/>
+    <w:lvl w:ilvl="0" w:tplc="7382A8A2">
+      <w:start w:val="1"/>
+      <w:numFmt w:val="decimal"/>
+      <w:lvlText w:val="%1."/>
+      <w:lvlJc w:val="left"/>
+      <w:pPr>
+        <w:ind w:left="720" w:hanging="360"/>
+      </w:pPr>
+      <w:rPr>
+        <w:b w:val="0"/>
+        <w:bCs w:val="0"/>
+        <w:color w:val="auto"/>
+      </w:rPr>
+    </w:lvl>
+    <w:lvl w:ilvl="1" w:tplc="04090019" w:tentative="1">
+      <w:start w:val="1"/>
+      <w:numFmt w:val="lowerLetter"/>
+      <w:lvlText w:val="%2."/>
+      <w:lvlJc w:val="left"/>
+      <w:pPr>
+        <w:ind w:left="1440" w:hanging="360"/>
+      </w:pPr>
+    </w:lvl>
+    <w:lvl w:ilvl="2" w:tplc="0409001B" w:tentative="1">
+      <w:start w:val="1"/>
+      <w:numFmt w:val="lowerRoman"/>
+      <w:lvlText w:val="%3."/>
+      <w:lvlJc w:val="right"/>
+      <w:pPr>
+        <w:ind w:left="2160" w:hanging="180"/>
+      </w:pPr>
+    </w:lvl>
+    <w:lvl w:ilvl="3" w:tplc="0409000F" w:tentative="1">
+      <w:start w:val="1"/>
+      <w:numFmt w:val="decimal"/>
+      <w:lvlText w:val="%4."/>
+      <w:lvlJc w:val="left"/>
+      <w:pPr>
+        <w:ind w:left="2880" w:hanging="360"/>
+      </w:pPr>
+    </w:lvl>
+    <w:lvl w:ilvl="4" w:tplc="04090019" w:tentative="1">
+      <w:start w:val="1"/>
+      <w:numFmt w:val="lowerLetter"/>
+      <w:lvlText w:val="%5."/>
+      <w:lvlJc w:val="left"/>
+      <w:pPr>
+        <w:ind w:left="3600" w:hanging="360"/>
+      </w:pPr>
+    </w:lvl>
+    <w:lvl w:ilvl="5" w:tplc="0409001B" w:tentative="1">
+      <w:start w:val="1"/>
+      <w:numFmt w:val="lowerRoman"/>
+      <w:lvlText w:val="%6."/>
+      <w:lvlJc w:val="right"/>
+      <w:pPr>
+        <w:ind w:left="4320" w:hanging="180"/>
+      </w:pPr>
+    </w:lvl>
+    <w:lvl w:ilvl="6" w:tplc="0409000F" w:tentative="1">
+      <w:start w:val="1"/>
+      <w:numFmt w:val="decimal"/>
+      <w:lvlText w:val="%7."/>
+      <w:lvlJc w:val="left"/>
+      <w:pPr>
+        <w:ind w:left="5040" w:hanging="360"/>
+      </w:pPr>
+    </w:lvl>
+    <w:lvl w:ilvl="7" w:tplc="04090019" w:tentative="1">
+      <w:start w:val="1"/>
+      <w:numFmt w:val="lowerLetter"/>
+      <w:lvlText w:val="%8."/>
+      <w:lvlJc w:val="left"/>
+      <w:pPr>
+        <w:ind w:left="5760" w:hanging="360"/>
+      </w:pPr>
+    </w:lvl>
+    <w:lvl w:ilvl="8" w:tplc="0409001B" w:tentative="1">
+      <w:start w:val="1"/>
+      <w:numFmt w:val="lowerRoman"/>
+      <w:lvlText w:val="%9."/>
+      <w:lvlJc w:val="right"/>
+      <w:pPr>
+        <w:ind w:left="6480" w:hanging="180"/>
+      </w:pPr>
+    </w:lvl>
+  </w:abstractNum>
+  <w:abstractNum w:abstractNumId="16" w15:restartNumberingAfterBreak="0">
     <w:nsid w:val="755630C7"/>
     <w:multiLevelType w:val="multilevel"/>
     <w:tmpl w:val="1B9EE44E"/>
@@ -5768,7 +6060,7 @@
       </w:pPr>
     </w:lvl>
   </w:abstractNum>
-  <w:abstractNum w:abstractNumId="16" w15:restartNumberingAfterBreak="0">
+  <w:abstractNum w:abstractNumId="17" w15:restartNumberingAfterBreak="0">
     <w:nsid w:val="7C2C7E85"/>
     <w:multiLevelType w:val="hybridMultilevel"/>
     <w:tmpl w:val="5F0E056C"/>
@@ -5894,7 +6186,7 @@
     <w:abstractNumId w:val="2"/>
   </w:num>
   <w:num w:numId="5" w16cid:durableId="707878479">
-    <w:abstractNumId w:val="15"/>
+    <w:abstractNumId w:val="16"/>
   </w:num>
   <w:num w:numId="6" w16cid:durableId="1771965765">
     <w:abstractNumId w:val="12"/>
@@ -5924,13 +6216,16 @@
     <w:abstractNumId w:val="7"/>
   </w:num>
   <w:num w:numId="15" w16cid:durableId="1686516653">
-    <w:abstractNumId w:val="16"/>
+    <w:abstractNumId w:val="17"/>
   </w:num>
   <w:num w:numId="16" w16cid:durableId="743338748">
     <w:abstractNumId w:val="9"/>
   </w:num>
   <w:num w:numId="17" w16cid:durableId="1521504151">
     <w:abstractNumId w:val="10"/>
+  </w:num>
+  <w:num w:numId="18" w16cid:durableId="1141848377">
+    <w:abstractNumId w:val="15"/>
   </w:num>
 </w:numbering>
 </file>

</xml_diff>